<commit_message>
Added Mac analysis - requires cleaning up of code
</commit_message>
<xml_diff>
--- a/Desktop/NCC/Labs/Lab_3/lab3_anstmplate 2020 V1.0.docx
+++ b/Desktop/NCC/Labs/Lab_3/lab3_anstmplate 2020 V1.0.docx
@@ -1,6 +1,6 @@
 
 <file path=word/document.xml><?xml version="1.0" encoding="utf-8"?>
-<w:document xmlns:wpc="http://schemas.microsoft.com/office/word/2010/wordprocessingCanvas" xmlns:cx="http://schemas.microsoft.com/office/drawing/2014/chartex" xmlns:cx1="http://schemas.microsoft.com/office/drawing/2015/9/8/chartex" xmlns:cx2="http://schemas.microsoft.com/office/drawing/2015/10/21/chartex" xmlns:cx3="http://schemas.microsoft.com/office/drawing/2016/5/9/chartex" xmlns:cx4="http://schemas.microsoft.com/office/drawing/2016/5/10/chartex" xmlns:cx5="http://schemas.microsoft.com/office/drawing/2016/5/11/chartex" xmlns:cx6="http://schemas.microsoft.com/office/drawing/2016/5/12/chartex" xmlns:cx7="http://schemas.microsoft.com/office/drawing/2016/5/13/chartex" xmlns:cx8="http://schemas.microsoft.com/office/drawing/2016/5/14/chartex" xmlns:mc="http://schemas.openxmlformats.org/markup-compatibility/2006" xmlns:aink="http://schemas.microsoft.com/office/drawing/2016/ink" xmlns:am3d="http://schemas.microsoft.com/office/drawing/2017/model3d" xmlns:o="urn:schemas-microsoft-com:office:office" xmlns:r="http://schemas.openxmlformats.org/officeDocument/2006/relationships" xmlns:m="http://schemas.openxmlformats.org/officeDocument/2006/math" xmlns:v="urn:schemas-microsoft-com:vml" xmlns:wp14="http://schemas.microsoft.com/office/word/2010/wordprocessingDrawing" xmlns:wp="http://schemas.openxmlformats.org/drawingml/2006/wordprocessingDrawing" xmlns:w10="urn:schemas-microsoft-com:office:word" xmlns:w="http://schemas.openxmlformats.org/wordprocessingml/2006/main" xmlns:w14="http://schemas.microsoft.com/office/word/2010/wordml" xmlns:w15="http://schemas.microsoft.com/office/word/2012/wordml" xmlns:w16cex="http://schemas.microsoft.com/office/word/2018/wordml/cex" xmlns:w16cid="http://schemas.microsoft.com/office/word/2016/wordml/cid" xmlns:w16="http://schemas.microsoft.com/office/word/2018/wordml" xmlns:w16se="http://schemas.microsoft.com/office/word/2015/wordml/symex" xmlns:wpg="http://schemas.microsoft.com/office/word/2010/wordprocessingGroup" xmlns:wpi="http://schemas.microsoft.com/office/word/2010/wordprocessingInk" xmlns:wne="http://schemas.microsoft.com/office/word/2006/wordml" xmlns:wps="http://schemas.microsoft.com/office/word/2010/wordprocessingShape" mc:Ignorable="w14 w15 w16se w16cid w16 w16cex wp14">
+<w:document xmlns:wpc="http://schemas.microsoft.com/office/word/2010/wordprocessingCanvas" xmlns:cx="http://schemas.microsoft.com/office/drawing/2014/chartex" xmlns:cx1="http://schemas.microsoft.com/office/drawing/2015/9/8/chartex" xmlns:cx2="http://schemas.microsoft.com/office/drawing/2015/10/21/chartex" xmlns:cx3="http://schemas.microsoft.com/office/drawing/2016/5/9/chartex" xmlns:cx4="http://schemas.microsoft.com/office/drawing/2016/5/10/chartex" xmlns:cx5="http://schemas.microsoft.com/office/drawing/2016/5/11/chartex" xmlns:cx6="http://schemas.microsoft.com/office/drawing/2016/5/12/chartex" xmlns:cx7="http://schemas.microsoft.com/office/drawing/2016/5/13/chartex" xmlns:cx8="http://schemas.microsoft.com/office/drawing/2016/5/14/chartex" xmlns:mc="http://schemas.openxmlformats.org/markup-compatibility/2006" xmlns:aink="http://schemas.microsoft.com/office/drawing/2016/ink" xmlns:am3d="http://schemas.microsoft.com/office/drawing/2017/model3d" xmlns:o="urn:schemas-microsoft-com:office:office" xmlns:r="http://schemas.openxmlformats.org/officeDocument/2006/relationships" xmlns:m="http://schemas.openxmlformats.org/officeDocument/2006/math" xmlns:v="urn:schemas-microsoft-com:vml" xmlns:wp14="http://schemas.microsoft.com/office/word/2010/wordprocessingDrawing" xmlns:wp="http://schemas.openxmlformats.org/drawingml/2006/wordprocessingDrawing" xmlns:w10="urn:schemas-microsoft-com:office:word" xmlns:w="http://schemas.openxmlformats.org/wordprocessingml/2006/main" xmlns:w14="http://schemas.microsoft.com/office/word/2010/wordml" xmlns:w15="http://schemas.microsoft.com/office/word/2012/wordml" xmlns:w16cid="http://schemas.microsoft.com/office/word/2016/wordml/cid" xmlns:w16se="http://schemas.microsoft.com/office/word/2015/wordml/symex" xmlns:wpg="http://schemas.microsoft.com/office/word/2010/wordprocessingGroup" xmlns:wpi="http://schemas.microsoft.com/office/word/2010/wordprocessingInk" xmlns:wne="http://schemas.microsoft.com/office/word/2006/wordml" xmlns:wps="http://schemas.microsoft.com/office/word/2010/wordprocessingShape" mc:Ignorable="w14 w15 w16se w16cid wp14">
   <w:body>
     <w:p>
       <w:pPr>
@@ -2853,8 +2853,10 @@
               <w:t xml:space="preserve"> </w:t>
             </w:r>
             <w:r>
-              <w:t>Dynamic ports/private ports</w:t>
-            </w:r>
+              <w:t>Registered</w:t>
+            </w:r>
+            <w:bookmarkStart w:id="0" w:name="_GoBack"/>
+            <w:bookmarkEnd w:id="0"/>
           </w:p>
         </w:tc>
       </w:tr>
@@ -3367,7 +3369,7 @@
 </file>
 
 <file path=word/numbering.xml><?xml version="1.0" encoding="utf-8"?>
-<w:numbering xmlns:wpc="http://schemas.microsoft.com/office/word/2010/wordprocessingCanvas" xmlns:cx="http://schemas.microsoft.com/office/drawing/2014/chartex" xmlns:cx1="http://schemas.microsoft.com/office/drawing/2015/9/8/chartex" xmlns:cx2="http://schemas.microsoft.com/office/drawing/2015/10/21/chartex" xmlns:cx3="http://schemas.microsoft.com/office/drawing/2016/5/9/chartex" xmlns:cx4="http://schemas.microsoft.com/office/drawing/2016/5/10/chartex" xmlns:cx5="http://schemas.microsoft.com/office/drawing/2016/5/11/chartex" xmlns:cx6="http://schemas.microsoft.com/office/drawing/2016/5/12/chartex" xmlns:cx7="http://schemas.microsoft.com/office/drawing/2016/5/13/chartex" xmlns:cx8="http://schemas.microsoft.com/office/drawing/2016/5/14/chartex" xmlns:mc="http://schemas.openxmlformats.org/markup-compatibility/2006" xmlns:aink="http://schemas.microsoft.com/office/drawing/2016/ink" xmlns:am3d="http://schemas.microsoft.com/office/drawing/2017/model3d" xmlns:o="urn:schemas-microsoft-com:office:office" xmlns:r="http://schemas.openxmlformats.org/officeDocument/2006/relationships" xmlns:m="http://schemas.openxmlformats.org/officeDocument/2006/math" xmlns:v="urn:schemas-microsoft-com:vml" xmlns:wp14="http://schemas.microsoft.com/office/word/2010/wordprocessingDrawing" xmlns:wp="http://schemas.openxmlformats.org/drawingml/2006/wordprocessingDrawing" xmlns:w10="urn:schemas-microsoft-com:office:word" xmlns:w="http://schemas.openxmlformats.org/wordprocessingml/2006/main" xmlns:w14="http://schemas.microsoft.com/office/word/2010/wordml" xmlns:w15="http://schemas.microsoft.com/office/word/2012/wordml" xmlns:w16cex="http://schemas.microsoft.com/office/word/2018/wordml/cex" xmlns:w16cid="http://schemas.microsoft.com/office/word/2016/wordml/cid" xmlns:w16="http://schemas.microsoft.com/office/word/2018/wordml" xmlns:w16se="http://schemas.microsoft.com/office/word/2015/wordml/symex" xmlns:wpg="http://schemas.microsoft.com/office/word/2010/wordprocessingGroup" xmlns:wpi="http://schemas.microsoft.com/office/word/2010/wordprocessingInk" xmlns:wne="http://schemas.microsoft.com/office/word/2006/wordml" xmlns:wps="http://schemas.microsoft.com/office/word/2010/wordprocessingShape" mc:Ignorable="w14 w15 w16se w16cid w16 w16cex wp14">
+<w:numbering xmlns:wpc="http://schemas.microsoft.com/office/word/2010/wordprocessingCanvas" xmlns:cx="http://schemas.microsoft.com/office/drawing/2014/chartex" xmlns:cx1="http://schemas.microsoft.com/office/drawing/2015/9/8/chartex" xmlns:cx2="http://schemas.microsoft.com/office/drawing/2015/10/21/chartex" xmlns:cx3="http://schemas.microsoft.com/office/drawing/2016/5/9/chartex" xmlns:cx4="http://schemas.microsoft.com/office/drawing/2016/5/10/chartex" xmlns:cx5="http://schemas.microsoft.com/office/drawing/2016/5/11/chartex" xmlns:cx6="http://schemas.microsoft.com/office/drawing/2016/5/12/chartex" xmlns:cx7="http://schemas.microsoft.com/office/drawing/2016/5/13/chartex" xmlns:cx8="http://schemas.microsoft.com/office/drawing/2016/5/14/chartex" xmlns:mc="http://schemas.openxmlformats.org/markup-compatibility/2006" xmlns:aink="http://schemas.microsoft.com/office/drawing/2016/ink" xmlns:am3d="http://schemas.microsoft.com/office/drawing/2017/model3d" xmlns:o="urn:schemas-microsoft-com:office:office" xmlns:r="http://schemas.openxmlformats.org/officeDocument/2006/relationships" xmlns:m="http://schemas.openxmlformats.org/officeDocument/2006/math" xmlns:v="urn:schemas-microsoft-com:vml" xmlns:wp14="http://schemas.microsoft.com/office/word/2010/wordprocessingDrawing" xmlns:wp="http://schemas.openxmlformats.org/drawingml/2006/wordprocessingDrawing" xmlns:w10="urn:schemas-microsoft-com:office:word" xmlns:w="http://schemas.openxmlformats.org/wordprocessingml/2006/main" xmlns:w14="http://schemas.microsoft.com/office/word/2010/wordml" xmlns:w15="http://schemas.microsoft.com/office/word/2012/wordml" xmlns:w16cid="http://schemas.microsoft.com/office/word/2016/wordml/cid" xmlns:w16se="http://schemas.microsoft.com/office/word/2015/wordml/symex" xmlns:wpg="http://schemas.microsoft.com/office/word/2010/wordprocessingGroup" xmlns:wpi="http://schemas.microsoft.com/office/word/2010/wordprocessingInk" xmlns:wne="http://schemas.microsoft.com/office/word/2006/wordml" xmlns:wps="http://schemas.microsoft.com/office/word/2010/wordprocessingShape" mc:Ignorable="w14 w15 w16se w16cid wp14">
   <w:abstractNum w:abstractNumId="0" w15:restartNumberingAfterBreak="0">
     <w:nsid w:val="3FE734CB"/>
     <w:multiLevelType w:val="hybridMultilevel"/>
@@ -3587,7 +3589,7 @@
 </file>
 
 <file path=word/styles.xml><?xml version="1.0" encoding="utf-8"?>
-<w:styles xmlns:mc="http://schemas.openxmlformats.org/markup-compatibility/2006" xmlns:r="http://schemas.openxmlformats.org/officeDocument/2006/relationships" xmlns:w="http://schemas.openxmlformats.org/wordprocessingml/2006/main" xmlns:w14="http://schemas.microsoft.com/office/word/2010/wordml" xmlns:w15="http://schemas.microsoft.com/office/word/2012/wordml" xmlns:w16cex="http://schemas.microsoft.com/office/word/2018/wordml/cex" xmlns:w16cid="http://schemas.microsoft.com/office/word/2016/wordml/cid" xmlns:w16="http://schemas.microsoft.com/office/word/2018/wordml" xmlns:w16se="http://schemas.microsoft.com/office/word/2015/wordml/symex" mc:Ignorable="w14 w15 w16se w16cid w16 w16cex">
+<w:styles xmlns:mc="http://schemas.openxmlformats.org/markup-compatibility/2006" xmlns:r="http://schemas.openxmlformats.org/officeDocument/2006/relationships" xmlns:w="http://schemas.openxmlformats.org/wordprocessingml/2006/main" xmlns:w14="http://schemas.microsoft.com/office/word/2010/wordml" xmlns:w15="http://schemas.microsoft.com/office/word/2012/wordml" xmlns:w16cid="http://schemas.microsoft.com/office/word/2016/wordml/cid" xmlns:w16se="http://schemas.microsoft.com/office/word/2015/wordml/symex" mc:Ignorable="w14 w15 w16se w16cid">
   <w:docDefaults>
     <w:rPrDefault>
       <w:rPr>

</xml_diff>

<commit_message>
finish mac analysis add hengkai part
</commit_message>
<xml_diff>
--- a/Desktop/NCC/Labs/Lab_3/lab3_anstmplate 2020 V1.0.docx
+++ b/Desktop/NCC/Labs/Lab_3/lab3_anstmplate 2020 V1.0.docx
@@ -1,6 +1,6 @@
 
 <file path=word/document.xml><?xml version="1.0" encoding="utf-8"?>
-<w:document xmlns:wpc="http://schemas.microsoft.com/office/word/2010/wordprocessingCanvas" xmlns:cx="http://schemas.microsoft.com/office/drawing/2014/chartex" xmlns:cx1="http://schemas.microsoft.com/office/drawing/2015/9/8/chartex" xmlns:cx2="http://schemas.microsoft.com/office/drawing/2015/10/21/chartex" xmlns:cx3="http://schemas.microsoft.com/office/drawing/2016/5/9/chartex" xmlns:cx4="http://schemas.microsoft.com/office/drawing/2016/5/10/chartex" xmlns:cx5="http://schemas.microsoft.com/office/drawing/2016/5/11/chartex" xmlns:cx6="http://schemas.microsoft.com/office/drawing/2016/5/12/chartex" xmlns:cx7="http://schemas.microsoft.com/office/drawing/2016/5/13/chartex" xmlns:cx8="http://schemas.microsoft.com/office/drawing/2016/5/14/chartex" xmlns:mc="http://schemas.openxmlformats.org/markup-compatibility/2006" xmlns:aink="http://schemas.microsoft.com/office/drawing/2016/ink" xmlns:am3d="http://schemas.microsoft.com/office/drawing/2017/model3d" xmlns:o="urn:schemas-microsoft-com:office:office" xmlns:r="http://schemas.openxmlformats.org/officeDocument/2006/relationships" xmlns:m="http://schemas.openxmlformats.org/officeDocument/2006/math" xmlns:v="urn:schemas-microsoft-com:vml" xmlns:wp14="http://schemas.microsoft.com/office/word/2010/wordprocessingDrawing" xmlns:wp="http://schemas.openxmlformats.org/drawingml/2006/wordprocessingDrawing" xmlns:w10="urn:schemas-microsoft-com:office:word" xmlns:w="http://schemas.openxmlformats.org/wordprocessingml/2006/main" xmlns:w14="http://schemas.microsoft.com/office/word/2010/wordml" xmlns:w15="http://schemas.microsoft.com/office/word/2012/wordml" xmlns:w16cid="http://schemas.microsoft.com/office/word/2016/wordml/cid" xmlns:w16se="http://schemas.microsoft.com/office/word/2015/wordml/symex" xmlns:wpg="http://schemas.microsoft.com/office/word/2010/wordprocessingGroup" xmlns:wpi="http://schemas.microsoft.com/office/word/2010/wordprocessingInk" xmlns:wne="http://schemas.microsoft.com/office/word/2006/wordml" xmlns:wps="http://schemas.microsoft.com/office/word/2010/wordprocessingShape" mc:Ignorable="w14 w15 w16se w16cid wp14">
+<w:document xmlns:wpc="http://schemas.microsoft.com/office/word/2010/wordprocessingCanvas" xmlns:cx="http://schemas.microsoft.com/office/drawing/2014/chartex" xmlns:cx1="http://schemas.microsoft.com/office/drawing/2015/9/8/chartex" xmlns:cx2="http://schemas.microsoft.com/office/drawing/2015/10/21/chartex" xmlns:cx3="http://schemas.microsoft.com/office/drawing/2016/5/9/chartex" xmlns:cx4="http://schemas.microsoft.com/office/drawing/2016/5/10/chartex" xmlns:cx5="http://schemas.microsoft.com/office/drawing/2016/5/11/chartex" xmlns:cx6="http://schemas.microsoft.com/office/drawing/2016/5/12/chartex" xmlns:cx7="http://schemas.microsoft.com/office/drawing/2016/5/13/chartex" xmlns:cx8="http://schemas.microsoft.com/office/drawing/2016/5/14/chartex" xmlns:mc="http://schemas.openxmlformats.org/markup-compatibility/2006" xmlns:aink="http://schemas.microsoft.com/office/drawing/2016/ink" xmlns:am3d="http://schemas.microsoft.com/office/drawing/2017/model3d" xmlns:o="urn:schemas-microsoft-com:office:office" xmlns:r="http://schemas.openxmlformats.org/officeDocument/2006/relationships" xmlns:m="http://schemas.openxmlformats.org/officeDocument/2006/math" xmlns:v="urn:schemas-microsoft-com:vml" xmlns:wp14="http://schemas.microsoft.com/office/word/2010/wordprocessingDrawing" xmlns:wp="http://schemas.openxmlformats.org/drawingml/2006/wordprocessingDrawing" xmlns:w10="urn:schemas-microsoft-com:office:word" xmlns:w="http://schemas.openxmlformats.org/wordprocessingml/2006/main" xmlns:w14="http://schemas.microsoft.com/office/word/2010/wordml" xmlns:w15="http://schemas.microsoft.com/office/word/2012/wordml" xmlns:w16cex="http://schemas.microsoft.com/office/word/2018/wordml/cex" xmlns:w16cid="http://schemas.microsoft.com/office/word/2016/wordml/cid" xmlns:w16="http://schemas.microsoft.com/office/word/2018/wordml" xmlns:w16se="http://schemas.microsoft.com/office/word/2015/wordml/symex" xmlns:wpg="http://schemas.microsoft.com/office/word/2010/wordprocessingGroup" xmlns:wpi="http://schemas.microsoft.com/office/word/2010/wordprocessingInk" xmlns:wne="http://schemas.microsoft.com/office/word/2006/wordml" xmlns:wps="http://schemas.microsoft.com/office/word/2010/wordprocessingShape" mc:Ignorable="w14 w15 w16se w16cid w16 w16cex wp14">
   <w:body>
     <w:p>
       <w:pPr>
@@ -24,6 +24,109 @@
       <w:r>
         <w:rPr>
           <w:rFonts w:ascii="Times New Roman" w:eastAsia="Times New Roman" w:hAnsi="Times New Roman" w:cs="Times New Roman"/>
+          <w:noProof/>
+        </w:rPr>
+        <mc:AlternateContent>
+          <mc:Choice Requires="wps">
+            <w:drawing>
+              <wp:anchor distT="0" distB="0" distL="114300" distR="114300" simplePos="0" relativeHeight="251659264" behindDoc="1" locked="0" layoutInCell="1" allowOverlap="1" wp14:anchorId="1810A24D" wp14:editId="305FD392">
+                <wp:simplePos x="0" y="0"/>
+                <wp:positionH relativeFrom="column">
+                  <wp:posOffset>1156335</wp:posOffset>
+                </wp:positionH>
+                <wp:positionV relativeFrom="paragraph">
+                  <wp:posOffset>198120</wp:posOffset>
+                </wp:positionV>
+                <wp:extent cx="1701800" cy="285750"/>
+                <wp:effectExtent l="0" t="0" r="0" b="0"/>
+                <wp:wrapNone/>
+                <wp:docPr id="1" name="Text Box 1"/>
+                <wp:cNvGraphicFramePr/>
+                <a:graphic xmlns:a="http://schemas.openxmlformats.org/drawingml/2006/main">
+                  <a:graphicData uri="http://schemas.microsoft.com/office/word/2010/wordprocessingShape">
+                    <wps:wsp>
+                      <wps:cNvSpPr txBox="1"/>
+                      <wps:spPr>
+                        <a:xfrm>
+                          <a:off x="0" y="0"/>
+                          <a:ext cx="1701800" cy="285750"/>
+                        </a:xfrm>
+                        <a:prstGeom prst="rect">
+                          <a:avLst/>
+                        </a:prstGeom>
+                        <a:solidFill>
+                          <a:schemeClr val="lt1"/>
+                        </a:solidFill>
+                        <a:ln w="6350">
+                          <a:noFill/>
+                        </a:ln>
+                      </wps:spPr>
+                      <wps:txbx>
+                        <w:txbxContent>
+                          <w:p>
+                            <w:pPr>
+                              <w:ind w:left="0"/>
+                              <w:rPr>
+                                <w:lang w:val="en-SG"/>
+                              </w:rPr>
+                            </w:pPr>
+                            <w:r>
+                              <w:rPr>
+                                <w:lang w:val="en-SG"/>
+                              </w:rPr>
+                              <w:t>Tang Zhengtian</w:t>
+                            </w:r>
+                          </w:p>
+                        </w:txbxContent>
+                      </wps:txbx>
+                      <wps:bodyPr rot="0" spcFirstLastPara="0" vertOverflow="overflow" horzOverflow="overflow" vert="horz" wrap="square" lIns="91440" tIns="45720" rIns="91440" bIns="45720" numCol="1" spcCol="0" rtlCol="0" fromWordArt="0" anchor="t" anchorCtr="0" forceAA="0" compatLnSpc="1">
+                        <a:prstTxWarp prst="textNoShape">
+                          <a:avLst/>
+                        </a:prstTxWarp>
+                        <a:noAutofit/>
+                      </wps:bodyPr>
+                    </wps:wsp>
+                  </a:graphicData>
+                </a:graphic>
+                <wp14:sizeRelV relativeFrom="margin">
+                  <wp14:pctHeight>0</wp14:pctHeight>
+                </wp14:sizeRelV>
+              </wp:anchor>
+            </w:drawing>
+          </mc:Choice>
+          <mc:Fallback>
+            <w:pict>
+              <v:shapetype w14:anchorId="1810A24D" id="_x0000_t202" coordsize="21600,21600" o:spt="202" path="m,l,21600r21600,l21600,xe">
+                <v:stroke joinstyle="miter"/>
+                <v:path gradientshapeok="t" o:connecttype="rect"/>
+              </v:shapetype>
+              <v:shape id="Text Box 1" o:spid="_x0000_s1026" type="#_x0000_t202" style="position:absolute;margin-left:91.05pt;margin-top:15.6pt;width:134pt;height:22.5pt;z-index:-251657216;visibility:visible;mso-wrap-style:square;mso-height-percent:0;mso-wrap-distance-left:9pt;mso-wrap-distance-top:0;mso-wrap-distance-right:9pt;mso-wrap-distance-bottom:0;mso-position-horizontal:absolute;mso-position-horizontal-relative:text;mso-position-vertical:absolute;mso-position-vertical-relative:text;mso-height-percent:0;mso-height-relative:margin;v-text-anchor:top" o:gfxdata="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" fillcolor="white [3201]" stroked="f" strokeweight=".5pt">
+                <v:textbox>
+                  <w:txbxContent>
+                    <w:p>
+                      <w:pPr>
+                        <w:ind w:left="0"/>
+                        <w:rPr>
+                          <w:lang w:val="en-SG"/>
+                        </w:rPr>
+                      </w:pPr>
+                      <w:r>
+                        <w:rPr>
+                          <w:lang w:val="en-SG"/>
+                        </w:rPr>
+                        <w:t>Tang Zhengtian</w:t>
+                      </w:r>
+                    </w:p>
+                  </w:txbxContent>
+                </v:textbox>
+              </v:shape>
+            </w:pict>
+          </mc:Fallback>
+        </mc:AlternateContent>
+      </w:r>
+      <w:r>
+        <w:rPr>
+          <w:rFonts w:ascii="Times New Roman" w:eastAsia="Times New Roman" w:hAnsi="Times New Roman" w:cs="Times New Roman"/>
         </w:rPr>
         <w:t xml:space="preserve"> </w:t>
       </w:r>
@@ -42,6 +145,105 @@
         <w:ind w:left="0" w:firstLine="0"/>
         <w:jc w:val="left"/>
       </w:pPr>
+      <w:r>
+        <w:rPr>
+          <w:rFonts w:ascii="Times New Roman" w:eastAsia="Times New Roman" w:hAnsi="Times New Roman" w:cs="Times New Roman"/>
+          <w:noProof/>
+        </w:rPr>
+        <mc:AlternateContent>
+          <mc:Choice Requires="wps">
+            <w:drawing>
+              <wp:anchor distT="0" distB="0" distL="114300" distR="114300" simplePos="0" relativeHeight="251661312" behindDoc="1" locked="0" layoutInCell="1" allowOverlap="1" wp14:anchorId="116AF4BD" wp14:editId="6CE2C657">
+                <wp:simplePos x="0" y="0"/>
+                <wp:positionH relativeFrom="column">
+                  <wp:posOffset>1162685</wp:posOffset>
+                </wp:positionH>
+                <wp:positionV relativeFrom="paragraph">
+                  <wp:posOffset>62230</wp:posOffset>
+                </wp:positionV>
+                <wp:extent cx="1701800" cy="285750"/>
+                <wp:effectExtent l="0" t="0" r="0" b="0"/>
+                <wp:wrapNone/>
+                <wp:docPr id="2" name="Text Box 2"/>
+                <wp:cNvGraphicFramePr/>
+                <a:graphic xmlns:a="http://schemas.openxmlformats.org/drawingml/2006/main">
+                  <a:graphicData uri="http://schemas.microsoft.com/office/word/2010/wordprocessingShape">
+                    <wps:wsp>
+                      <wps:cNvSpPr txBox="1"/>
+                      <wps:spPr>
+                        <a:xfrm>
+                          <a:off x="0" y="0"/>
+                          <a:ext cx="1701800" cy="285750"/>
+                        </a:xfrm>
+                        <a:prstGeom prst="rect">
+                          <a:avLst/>
+                        </a:prstGeom>
+                        <a:solidFill>
+                          <a:schemeClr val="lt1"/>
+                        </a:solidFill>
+                        <a:ln w="6350">
+                          <a:noFill/>
+                        </a:ln>
+                      </wps:spPr>
+                      <wps:txbx>
+                        <w:txbxContent>
+                          <w:p>
+                            <w:pPr>
+                              <w:ind w:left="0"/>
+                              <w:rPr>
+                                <w:lang w:val="en-SG"/>
+                              </w:rPr>
+                            </w:pPr>
+                            <w:r>
+                              <w:rPr>
+                                <w:lang w:val="en-SG"/>
+                              </w:rPr>
+                              <w:t>TS4</w:t>
+                            </w:r>
+                          </w:p>
+                        </w:txbxContent>
+                      </wps:txbx>
+                      <wps:bodyPr rot="0" spcFirstLastPara="0" vertOverflow="overflow" horzOverflow="overflow" vert="horz" wrap="square" lIns="91440" tIns="45720" rIns="91440" bIns="45720" numCol="1" spcCol="0" rtlCol="0" fromWordArt="0" anchor="t" anchorCtr="0" forceAA="0" compatLnSpc="1">
+                        <a:prstTxWarp prst="textNoShape">
+                          <a:avLst/>
+                        </a:prstTxWarp>
+                        <a:noAutofit/>
+                      </wps:bodyPr>
+                    </wps:wsp>
+                  </a:graphicData>
+                </a:graphic>
+                <wp14:sizeRelV relativeFrom="margin">
+                  <wp14:pctHeight>0</wp14:pctHeight>
+                </wp14:sizeRelV>
+              </wp:anchor>
+            </w:drawing>
+          </mc:Choice>
+          <mc:Fallback>
+            <w:pict>
+              <v:shape w14:anchorId="116AF4BD" id="Text Box 2" o:spid="_x0000_s1027" type="#_x0000_t202" style="position:absolute;margin-left:91.55pt;margin-top:4.9pt;width:134pt;height:22.5pt;z-index:-251655168;visibility:visible;mso-wrap-style:square;mso-height-percent:0;mso-wrap-distance-left:9pt;mso-wrap-distance-top:0;mso-wrap-distance-right:9pt;mso-wrap-distance-bottom:0;mso-position-horizontal:absolute;mso-position-horizontal-relative:text;mso-position-vertical:absolute;mso-position-vertical-relative:text;mso-height-percent:0;mso-height-relative:margin;v-text-anchor:top" o:gfxdata="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" fillcolor="white [3201]" stroked="f" strokeweight=".5pt">
+                <v:textbox>
+                  <w:txbxContent>
+                    <w:p>
+                      <w:pPr>
+                        <w:ind w:left="0"/>
+                        <w:rPr>
+                          <w:lang w:val="en-SG"/>
+                        </w:rPr>
+                      </w:pPr>
+                      <w:r>
+                        <w:rPr>
+                          <w:lang w:val="en-SG"/>
+                        </w:rPr>
+                        <w:t>TS4</w:t>
+                      </w:r>
+                    </w:p>
+                  </w:txbxContent>
+                </v:textbox>
+              </v:shape>
+            </w:pict>
+          </mc:Fallback>
+        </mc:AlternateContent>
+      </w:r>
       <w:r>
         <w:t xml:space="preserve"> </w:t>
       </w:r>
@@ -68,6 +270,105 @@
         <w:ind w:left="0" w:firstLine="0"/>
         <w:jc w:val="left"/>
       </w:pPr>
+      <w:r>
+        <w:rPr>
+          <w:rFonts w:ascii="Times New Roman" w:eastAsia="Times New Roman" w:hAnsi="Times New Roman" w:cs="Times New Roman"/>
+          <w:noProof/>
+        </w:rPr>
+        <mc:AlternateContent>
+          <mc:Choice Requires="wps">
+            <w:drawing>
+              <wp:anchor distT="0" distB="0" distL="114300" distR="114300" simplePos="0" relativeHeight="251663360" behindDoc="1" locked="0" layoutInCell="1" allowOverlap="1" wp14:anchorId="1DC6060E" wp14:editId="6C32A9CA">
+                <wp:simplePos x="0" y="0"/>
+                <wp:positionH relativeFrom="column">
+                  <wp:posOffset>1169035</wp:posOffset>
+                </wp:positionH>
+                <wp:positionV relativeFrom="paragraph">
+                  <wp:posOffset>74295</wp:posOffset>
+                </wp:positionV>
+                <wp:extent cx="1701800" cy="285750"/>
+                <wp:effectExtent l="0" t="0" r="0" b="0"/>
+                <wp:wrapNone/>
+                <wp:docPr id="3" name="Text Box 3"/>
+                <wp:cNvGraphicFramePr/>
+                <a:graphic xmlns:a="http://schemas.openxmlformats.org/drawingml/2006/main">
+                  <a:graphicData uri="http://schemas.microsoft.com/office/word/2010/wordprocessingShape">
+                    <wps:wsp>
+                      <wps:cNvSpPr txBox="1"/>
+                      <wps:spPr>
+                        <a:xfrm>
+                          <a:off x="0" y="0"/>
+                          <a:ext cx="1701800" cy="285750"/>
+                        </a:xfrm>
+                        <a:prstGeom prst="rect">
+                          <a:avLst/>
+                        </a:prstGeom>
+                        <a:solidFill>
+                          <a:schemeClr val="lt1"/>
+                        </a:solidFill>
+                        <a:ln w="6350">
+                          <a:noFill/>
+                        </a:ln>
+                      </wps:spPr>
+                      <wps:txbx>
+                        <w:txbxContent>
+                          <w:p>
+                            <w:pPr>
+                              <w:ind w:left="0"/>
+                              <w:rPr>
+                                <w:lang w:val="en-SG"/>
+                              </w:rPr>
+                            </w:pPr>
+                            <w:r>
+                              <w:rPr>
+                                <w:lang w:val="en-SG"/>
+                              </w:rPr>
+                              <w:t>21/10/2020</w:t>
+                            </w:r>
+                          </w:p>
+                        </w:txbxContent>
+                      </wps:txbx>
+                      <wps:bodyPr rot="0" spcFirstLastPara="0" vertOverflow="overflow" horzOverflow="overflow" vert="horz" wrap="square" lIns="91440" tIns="45720" rIns="91440" bIns="45720" numCol="1" spcCol="0" rtlCol="0" fromWordArt="0" anchor="t" anchorCtr="0" forceAA="0" compatLnSpc="1">
+                        <a:prstTxWarp prst="textNoShape">
+                          <a:avLst/>
+                        </a:prstTxWarp>
+                        <a:noAutofit/>
+                      </wps:bodyPr>
+                    </wps:wsp>
+                  </a:graphicData>
+                </a:graphic>
+                <wp14:sizeRelV relativeFrom="margin">
+                  <wp14:pctHeight>0</wp14:pctHeight>
+                </wp14:sizeRelV>
+              </wp:anchor>
+            </w:drawing>
+          </mc:Choice>
+          <mc:Fallback>
+            <w:pict>
+              <v:shape w14:anchorId="1DC6060E" id="Text Box 3" o:spid="_x0000_s1028" type="#_x0000_t202" style="position:absolute;margin-left:92.05pt;margin-top:5.85pt;width:134pt;height:22.5pt;z-index:-251653120;visibility:visible;mso-wrap-style:square;mso-height-percent:0;mso-wrap-distance-left:9pt;mso-wrap-distance-top:0;mso-wrap-distance-right:9pt;mso-wrap-distance-bottom:0;mso-position-horizontal:absolute;mso-position-horizontal-relative:text;mso-position-vertical:absolute;mso-position-vertical-relative:text;mso-height-percent:0;mso-height-relative:margin;v-text-anchor:top" o:gfxdata="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" fillcolor="white [3201]" stroked="f" strokeweight=".5pt">
+                <v:textbox>
+                  <w:txbxContent>
+                    <w:p>
+                      <w:pPr>
+                        <w:ind w:left="0"/>
+                        <w:rPr>
+                          <w:lang w:val="en-SG"/>
+                        </w:rPr>
+                      </w:pPr>
+                      <w:r>
+                        <w:rPr>
+                          <w:lang w:val="en-SG"/>
+                        </w:rPr>
+                        <w:t>21/10/2020</w:t>
+                      </w:r>
+                    </w:p>
+                  </w:txbxContent>
+                </v:textbox>
+              </v:shape>
+            </w:pict>
+          </mc:Fallback>
+        </mc:AlternateContent>
+      </w:r>
       <w:r>
         <w:t xml:space="preserve"> </w:t>
       </w:r>
@@ -755,7 +1056,7 @@
               <w:jc w:val="left"/>
             </w:pPr>
             <w:r>
-              <w:t xml:space="preserve"> National Library of Medicine</w:t>
+              <w:t>National Library of Medicine</w:t>
             </w:r>
           </w:p>
         </w:tc>
@@ -857,7 +1158,7 @@
               <w:jc w:val="left"/>
             </w:pPr>
             <w:r>
-              <w:t xml:space="preserve"> Google LLC</w:t>
+              <w:t>Google LLC</w:t>
             </w:r>
           </w:p>
         </w:tc>
@@ -1565,6 +1866,12 @@
         <w:pStyle w:val="Heading1"/>
         <w:ind w:left="-4"/>
       </w:pPr>
+    </w:p>
+    <w:p>
+      <w:pPr>
+        <w:pStyle w:val="Heading1"/>
+        <w:ind w:left="-4"/>
+      </w:pPr>
       <w:r>
         <w:t>EXERCISE 3B: TRANSPORT PROTOCOL</w:t>
       </w:r>
@@ -1590,7 +1897,6 @@
         <w:ind w:left="-4" w:right="317"/>
       </w:pPr>
       <w:r>
-        <w:lastRenderedPageBreak/>
         <w:t xml:space="preserve">Using the IP protocol type attribute, determine the percentage of TCP and UDP protocol </w:t>
       </w:r>
     </w:p>
@@ -2124,6 +2430,543 @@
           </w:p>
         </w:tc>
       </w:tr>
+      <w:tr>
+        <w:trPr>
+          <w:trHeight w:val="238"/>
+        </w:trPr>
+        <w:tc>
+          <w:tcPr>
+            <w:tcW w:w="960" w:type="dxa"/>
+            <w:tcBorders>
+              <w:top w:val="single" w:sz="4" w:space="0" w:color="000000"/>
+              <w:left w:val="single" w:sz="4" w:space="0" w:color="000000"/>
+              <w:bottom w:val="single" w:sz="4" w:space="0" w:color="000000"/>
+              <w:right w:val="single" w:sz="4" w:space="0" w:color="000000"/>
+            </w:tcBorders>
+          </w:tcPr>
+          <w:p>
+            <w:pPr>
+              <w:spacing w:after="0" w:line="259" w:lineRule="auto"/>
+              <w:ind w:left="0" w:firstLine="0"/>
+              <w:jc w:val="left"/>
+            </w:pPr>
+            <w:r>
+              <w:t>5</w:t>
+            </w:r>
+          </w:p>
+        </w:tc>
+        <w:tc>
+          <w:tcPr>
+            <w:tcW w:w="1843" w:type="dxa"/>
+            <w:tcBorders>
+              <w:top w:val="single" w:sz="4" w:space="0" w:color="000000"/>
+              <w:left w:val="single" w:sz="4" w:space="0" w:color="000000"/>
+              <w:bottom w:val="single" w:sz="4" w:space="0" w:color="000000"/>
+              <w:right w:val="single" w:sz="4" w:space="0" w:color="000000"/>
+            </w:tcBorders>
+          </w:tcPr>
+          <w:p>
+            <w:pPr>
+              <w:spacing w:after="0" w:line="259" w:lineRule="auto"/>
+              <w:ind w:left="0" w:firstLine="0"/>
+              <w:jc w:val="left"/>
+            </w:pPr>
+            <w:r>
+              <w:t>1</w:t>
+            </w:r>
+          </w:p>
+        </w:tc>
+        <w:tc>
+          <w:tcPr>
+            <w:tcW w:w="2834" w:type="dxa"/>
+            <w:tcBorders>
+              <w:top w:val="single" w:sz="4" w:space="0" w:color="000000"/>
+              <w:left w:val="single" w:sz="4" w:space="0" w:color="000000"/>
+              <w:bottom w:val="single" w:sz="4" w:space="0" w:color="000000"/>
+              <w:right w:val="single" w:sz="4" w:space="0" w:color="000000"/>
+            </w:tcBorders>
+          </w:tcPr>
+          <w:p>
+            <w:pPr>
+              <w:spacing w:after="0" w:line="259" w:lineRule="auto"/>
+              <w:ind w:left="0" w:firstLine="0"/>
+              <w:jc w:val="left"/>
+            </w:pPr>
+            <w:r>
+              <w:t>ICMP</w:t>
+            </w:r>
+          </w:p>
+        </w:tc>
+        <w:tc>
+          <w:tcPr>
+            <w:tcW w:w="2410" w:type="dxa"/>
+            <w:tcBorders>
+              <w:top w:val="single" w:sz="4" w:space="0" w:color="000000"/>
+              <w:left w:val="single" w:sz="4" w:space="0" w:color="000000"/>
+              <w:bottom w:val="single" w:sz="4" w:space="0" w:color="000000"/>
+              <w:right w:val="single" w:sz="4" w:space="0" w:color="000000"/>
+            </w:tcBorders>
+          </w:tcPr>
+          <w:p>
+            <w:pPr>
+              <w:spacing w:after="0" w:line="259" w:lineRule="auto"/>
+              <w:ind w:left="0" w:firstLine="0"/>
+              <w:jc w:val="left"/>
+            </w:pPr>
+            <w:r>
+              <w:t>62</w:t>
+            </w:r>
+          </w:p>
+        </w:tc>
+      </w:tr>
+      <w:tr>
+        <w:trPr>
+          <w:trHeight w:val="238"/>
+        </w:trPr>
+        <w:tc>
+          <w:tcPr>
+            <w:tcW w:w="960" w:type="dxa"/>
+            <w:tcBorders>
+              <w:top w:val="single" w:sz="4" w:space="0" w:color="000000"/>
+              <w:left w:val="single" w:sz="4" w:space="0" w:color="000000"/>
+              <w:bottom w:val="single" w:sz="4" w:space="0" w:color="000000"/>
+              <w:right w:val="single" w:sz="4" w:space="0" w:color="000000"/>
+            </w:tcBorders>
+          </w:tcPr>
+          <w:p>
+            <w:pPr>
+              <w:spacing w:after="0" w:line="259" w:lineRule="auto"/>
+              <w:ind w:left="0" w:firstLine="0"/>
+              <w:jc w:val="left"/>
+            </w:pPr>
+            <w:r>
+              <w:t>6</w:t>
+            </w:r>
+          </w:p>
+        </w:tc>
+        <w:tc>
+          <w:tcPr>
+            <w:tcW w:w="1843" w:type="dxa"/>
+            <w:tcBorders>
+              <w:top w:val="single" w:sz="4" w:space="0" w:color="000000"/>
+              <w:left w:val="single" w:sz="4" w:space="0" w:color="000000"/>
+              <w:bottom w:val="single" w:sz="4" w:space="0" w:color="000000"/>
+              <w:right w:val="single" w:sz="4" w:space="0" w:color="000000"/>
+            </w:tcBorders>
+          </w:tcPr>
+          <w:p>
+            <w:pPr>
+              <w:spacing w:after="0" w:line="259" w:lineRule="auto"/>
+              <w:ind w:left="0" w:firstLine="0"/>
+              <w:jc w:val="left"/>
+            </w:pPr>
+            <w:r>
+              <w:t>58</w:t>
+            </w:r>
+          </w:p>
+        </w:tc>
+        <w:tc>
+          <w:tcPr>
+            <w:tcW w:w="2834" w:type="dxa"/>
+            <w:tcBorders>
+              <w:top w:val="single" w:sz="4" w:space="0" w:color="000000"/>
+              <w:left w:val="single" w:sz="4" w:space="0" w:color="000000"/>
+              <w:bottom w:val="single" w:sz="4" w:space="0" w:color="000000"/>
+              <w:right w:val="single" w:sz="4" w:space="0" w:color="000000"/>
+            </w:tcBorders>
+          </w:tcPr>
+          <w:p>
+            <w:pPr>
+              <w:spacing w:after="0" w:line="259" w:lineRule="auto"/>
+              <w:ind w:left="0" w:firstLine="0"/>
+              <w:jc w:val="left"/>
+            </w:pPr>
+            <w:r>
+              <w:t>IPv6-ICMP</w:t>
+            </w:r>
+            <w:r>
+              <w:tab/>
+            </w:r>
+          </w:p>
+        </w:tc>
+        <w:tc>
+          <w:tcPr>
+            <w:tcW w:w="2410" w:type="dxa"/>
+            <w:tcBorders>
+              <w:top w:val="single" w:sz="4" w:space="0" w:color="000000"/>
+              <w:left w:val="single" w:sz="4" w:space="0" w:color="000000"/>
+              <w:bottom w:val="single" w:sz="4" w:space="0" w:color="000000"/>
+              <w:right w:val="single" w:sz="4" w:space="0" w:color="000000"/>
+            </w:tcBorders>
+          </w:tcPr>
+          <w:p>
+            <w:pPr>
+              <w:spacing w:after="0" w:line="259" w:lineRule="auto"/>
+              <w:ind w:left="0" w:firstLine="0"/>
+              <w:jc w:val="left"/>
+            </w:pPr>
+            <w:r>
+              <w:t>7</w:t>
+            </w:r>
+          </w:p>
+        </w:tc>
+      </w:tr>
+      <w:tr>
+        <w:trPr>
+          <w:trHeight w:val="238"/>
+        </w:trPr>
+        <w:tc>
+          <w:tcPr>
+            <w:tcW w:w="960" w:type="dxa"/>
+            <w:tcBorders>
+              <w:top w:val="single" w:sz="4" w:space="0" w:color="000000"/>
+              <w:left w:val="single" w:sz="4" w:space="0" w:color="000000"/>
+              <w:bottom w:val="single" w:sz="4" w:space="0" w:color="000000"/>
+              <w:right w:val="single" w:sz="4" w:space="0" w:color="000000"/>
+            </w:tcBorders>
+          </w:tcPr>
+          <w:p>
+            <w:pPr>
+              <w:spacing w:after="0" w:line="259" w:lineRule="auto"/>
+              <w:ind w:left="0" w:firstLine="0"/>
+              <w:jc w:val="left"/>
+            </w:pPr>
+            <w:r>
+              <w:t>7</w:t>
+            </w:r>
+          </w:p>
+        </w:tc>
+        <w:tc>
+          <w:tcPr>
+            <w:tcW w:w="1843" w:type="dxa"/>
+            <w:tcBorders>
+              <w:top w:val="single" w:sz="4" w:space="0" w:color="000000"/>
+              <w:left w:val="single" w:sz="4" w:space="0" w:color="000000"/>
+              <w:bottom w:val="single" w:sz="4" w:space="0" w:color="000000"/>
+              <w:right w:val="single" w:sz="4" w:space="0" w:color="000000"/>
+            </w:tcBorders>
+          </w:tcPr>
+          <w:p>
+            <w:pPr>
+              <w:spacing w:after="0" w:line="259" w:lineRule="auto"/>
+              <w:ind w:left="0" w:firstLine="0"/>
+              <w:jc w:val="left"/>
+            </w:pPr>
+            <w:r>
+              <w:t>41</w:t>
+            </w:r>
+          </w:p>
+        </w:tc>
+        <w:tc>
+          <w:tcPr>
+            <w:tcW w:w="2834" w:type="dxa"/>
+            <w:tcBorders>
+              <w:top w:val="single" w:sz="4" w:space="0" w:color="000000"/>
+              <w:left w:val="single" w:sz="4" w:space="0" w:color="000000"/>
+              <w:bottom w:val="single" w:sz="4" w:space="0" w:color="000000"/>
+              <w:right w:val="single" w:sz="4" w:space="0" w:color="000000"/>
+            </w:tcBorders>
+          </w:tcPr>
+          <w:p>
+            <w:pPr>
+              <w:spacing w:after="0" w:line="259" w:lineRule="auto"/>
+              <w:ind w:left="0" w:firstLine="0"/>
+              <w:jc w:val="left"/>
+            </w:pPr>
+            <w:r>
+              <w:t>IPv6</w:t>
+            </w:r>
+          </w:p>
+        </w:tc>
+        <w:tc>
+          <w:tcPr>
+            <w:tcW w:w="2410" w:type="dxa"/>
+            <w:tcBorders>
+              <w:top w:val="single" w:sz="4" w:space="0" w:color="000000"/>
+              <w:left w:val="single" w:sz="4" w:space="0" w:color="000000"/>
+              <w:bottom w:val="single" w:sz="4" w:space="0" w:color="000000"/>
+              <w:right w:val="single" w:sz="4" w:space="0" w:color="000000"/>
+            </w:tcBorders>
+          </w:tcPr>
+          <w:p>
+            <w:pPr>
+              <w:spacing w:after="0" w:line="259" w:lineRule="auto"/>
+              <w:ind w:left="0" w:firstLine="0"/>
+              <w:jc w:val="left"/>
+            </w:pPr>
+            <w:r>
+              <w:t>3</w:t>
+            </w:r>
+          </w:p>
+        </w:tc>
+      </w:tr>
+      <w:tr>
+        <w:trPr>
+          <w:trHeight w:val="238"/>
+        </w:trPr>
+        <w:tc>
+          <w:tcPr>
+            <w:tcW w:w="960" w:type="dxa"/>
+            <w:tcBorders>
+              <w:top w:val="single" w:sz="4" w:space="0" w:color="000000"/>
+              <w:left w:val="single" w:sz="4" w:space="0" w:color="000000"/>
+              <w:bottom w:val="single" w:sz="4" w:space="0" w:color="000000"/>
+              <w:right w:val="single" w:sz="4" w:space="0" w:color="000000"/>
+            </w:tcBorders>
+          </w:tcPr>
+          <w:p>
+            <w:pPr>
+              <w:spacing w:after="0" w:line="259" w:lineRule="auto"/>
+              <w:ind w:left="0" w:firstLine="0"/>
+              <w:jc w:val="left"/>
+            </w:pPr>
+            <w:r>
+              <w:t>8</w:t>
+            </w:r>
+          </w:p>
+        </w:tc>
+        <w:tc>
+          <w:tcPr>
+            <w:tcW w:w="1843" w:type="dxa"/>
+            <w:tcBorders>
+              <w:top w:val="single" w:sz="4" w:space="0" w:color="000000"/>
+              <w:left w:val="single" w:sz="4" w:space="0" w:color="000000"/>
+              <w:bottom w:val="single" w:sz="4" w:space="0" w:color="000000"/>
+              <w:right w:val="single" w:sz="4" w:space="0" w:color="000000"/>
+            </w:tcBorders>
+          </w:tcPr>
+          <w:p>
+            <w:pPr>
+              <w:spacing w:after="0" w:line="259" w:lineRule="auto"/>
+              <w:ind w:left="0" w:firstLine="0"/>
+              <w:jc w:val="left"/>
+            </w:pPr>
+            <w:r>
+              <w:t>0</w:t>
+            </w:r>
+          </w:p>
+        </w:tc>
+        <w:tc>
+          <w:tcPr>
+            <w:tcW w:w="2834" w:type="dxa"/>
+            <w:tcBorders>
+              <w:top w:val="single" w:sz="4" w:space="0" w:color="000000"/>
+              <w:left w:val="single" w:sz="4" w:space="0" w:color="000000"/>
+              <w:bottom w:val="single" w:sz="4" w:space="0" w:color="000000"/>
+              <w:right w:val="single" w:sz="4" w:space="0" w:color="000000"/>
+            </w:tcBorders>
+          </w:tcPr>
+          <w:p>
+            <w:pPr>
+              <w:spacing w:after="0" w:line="259" w:lineRule="auto"/>
+              <w:ind w:left="0" w:firstLine="0"/>
+              <w:jc w:val="left"/>
+            </w:pPr>
+            <w:r>
+              <w:t>HOPOPT</w:t>
+            </w:r>
+          </w:p>
+        </w:tc>
+        <w:tc>
+          <w:tcPr>
+            <w:tcW w:w="2410" w:type="dxa"/>
+            <w:tcBorders>
+              <w:top w:val="single" w:sz="4" w:space="0" w:color="000000"/>
+              <w:left w:val="single" w:sz="4" w:space="0" w:color="000000"/>
+              <w:bottom w:val="single" w:sz="4" w:space="0" w:color="000000"/>
+              <w:right w:val="single" w:sz="4" w:space="0" w:color="000000"/>
+            </w:tcBorders>
+          </w:tcPr>
+          <w:p>
+            <w:pPr>
+              <w:spacing w:after="0" w:line="259" w:lineRule="auto"/>
+              <w:ind w:left="0" w:firstLine="0"/>
+              <w:jc w:val="left"/>
+            </w:pPr>
+            <w:r>
+              <w:t>3</w:t>
+            </w:r>
+          </w:p>
+        </w:tc>
+      </w:tr>
+      <w:tr>
+        <w:trPr>
+          <w:trHeight w:val="238"/>
+        </w:trPr>
+        <w:tc>
+          <w:tcPr>
+            <w:tcW w:w="960" w:type="dxa"/>
+            <w:tcBorders>
+              <w:top w:val="single" w:sz="4" w:space="0" w:color="000000"/>
+              <w:left w:val="single" w:sz="4" w:space="0" w:color="000000"/>
+              <w:bottom w:val="single" w:sz="4" w:space="0" w:color="000000"/>
+              <w:right w:val="single" w:sz="4" w:space="0" w:color="000000"/>
+            </w:tcBorders>
+          </w:tcPr>
+          <w:p>
+            <w:pPr>
+              <w:spacing w:after="0" w:line="259" w:lineRule="auto"/>
+              <w:ind w:left="0" w:firstLine="0"/>
+              <w:jc w:val="left"/>
+            </w:pPr>
+            <w:r>
+              <w:t>9</w:t>
+            </w:r>
+          </w:p>
+        </w:tc>
+        <w:tc>
+          <w:tcPr>
+            <w:tcW w:w="1843" w:type="dxa"/>
+            <w:tcBorders>
+              <w:top w:val="single" w:sz="4" w:space="0" w:color="000000"/>
+              <w:left w:val="single" w:sz="4" w:space="0" w:color="000000"/>
+              <w:bottom w:val="single" w:sz="4" w:space="0" w:color="000000"/>
+              <w:right w:val="single" w:sz="4" w:space="0" w:color="000000"/>
+            </w:tcBorders>
+          </w:tcPr>
+          <w:p>
+            <w:pPr>
+              <w:spacing w:after="0" w:line="259" w:lineRule="auto"/>
+              <w:ind w:left="0" w:firstLine="0"/>
+              <w:jc w:val="left"/>
+            </w:pPr>
+            <w:r>
+              <w:t>2</w:t>
+            </w:r>
+          </w:p>
+        </w:tc>
+        <w:tc>
+          <w:tcPr>
+            <w:tcW w:w="2834" w:type="dxa"/>
+            <w:tcBorders>
+              <w:top w:val="single" w:sz="4" w:space="0" w:color="000000"/>
+              <w:left w:val="single" w:sz="4" w:space="0" w:color="000000"/>
+              <w:bottom w:val="single" w:sz="4" w:space="0" w:color="000000"/>
+              <w:right w:val="single" w:sz="4" w:space="0" w:color="000000"/>
+            </w:tcBorders>
+          </w:tcPr>
+          <w:p>
+            <w:pPr>
+              <w:spacing w:after="0" w:line="259" w:lineRule="auto"/>
+              <w:ind w:left="0" w:firstLine="0"/>
+              <w:jc w:val="left"/>
+            </w:pPr>
+            <w:r>
+              <w:t>IGMP</w:t>
+            </w:r>
+          </w:p>
+        </w:tc>
+        <w:tc>
+          <w:tcPr>
+            <w:tcW w:w="2410" w:type="dxa"/>
+            <w:tcBorders>
+              <w:top w:val="single" w:sz="4" w:space="0" w:color="000000"/>
+              <w:left w:val="single" w:sz="4" w:space="0" w:color="000000"/>
+              <w:bottom w:val="single" w:sz="4" w:space="0" w:color="000000"/>
+              <w:right w:val="single" w:sz="4" w:space="0" w:color="000000"/>
+            </w:tcBorders>
+          </w:tcPr>
+          <w:p>
+            <w:pPr>
+              <w:spacing w:after="0" w:line="259" w:lineRule="auto"/>
+              <w:ind w:left="0" w:firstLine="0"/>
+              <w:jc w:val="left"/>
+            </w:pPr>
+            <w:r>
+              <w:t>2</w:t>
+            </w:r>
+          </w:p>
+        </w:tc>
+      </w:tr>
+      <w:tr>
+        <w:trPr>
+          <w:trHeight w:val="238"/>
+        </w:trPr>
+        <w:tc>
+          <w:tcPr>
+            <w:tcW w:w="960" w:type="dxa"/>
+            <w:tcBorders>
+              <w:top w:val="single" w:sz="4" w:space="0" w:color="000000"/>
+              <w:left w:val="single" w:sz="4" w:space="0" w:color="000000"/>
+              <w:bottom w:val="single" w:sz="4" w:space="0" w:color="000000"/>
+              <w:right w:val="single" w:sz="4" w:space="0" w:color="000000"/>
+            </w:tcBorders>
+          </w:tcPr>
+          <w:p>
+            <w:pPr>
+              <w:spacing w:after="0" w:line="259" w:lineRule="auto"/>
+              <w:ind w:left="0" w:firstLine="0"/>
+              <w:jc w:val="left"/>
+            </w:pPr>
+            <w:r>
+              <w:t>10</w:t>
+            </w:r>
+          </w:p>
+        </w:tc>
+        <w:tc>
+          <w:tcPr>
+            <w:tcW w:w="1843" w:type="dxa"/>
+            <w:tcBorders>
+              <w:top w:val="single" w:sz="4" w:space="0" w:color="000000"/>
+              <w:left w:val="single" w:sz="4" w:space="0" w:color="000000"/>
+              <w:bottom w:val="single" w:sz="4" w:space="0" w:color="000000"/>
+              <w:right w:val="single" w:sz="4" w:space="0" w:color="000000"/>
+            </w:tcBorders>
+          </w:tcPr>
+          <w:p>
+            <w:pPr>
+              <w:spacing w:after="0" w:line="259" w:lineRule="auto"/>
+              <w:ind w:left="0" w:firstLine="0"/>
+              <w:jc w:val="left"/>
+            </w:pPr>
+            <w:r>
+              <w:t>89</w:t>
+            </w:r>
+          </w:p>
+        </w:tc>
+        <w:tc>
+          <w:tcPr>
+            <w:tcW w:w="2834" w:type="dxa"/>
+            <w:tcBorders>
+              <w:top w:val="single" w:sz="4" w:space="0" w:color="000000"/>
+              <w:left w:val="single" w:sz="4" w:space="0" w:color="000000"/>
+              <w:bottom w:val="single" w:sz="4" w:space="0" w:color="000000"/>
+              <w:right w:val="single" w:sz="4" w:space="0" w:color="000000"/>
+            </w:tcBorders>
+          </w:tcPr>
+          <w:p>
+            <w:pPr>
+              <w:spacing w:after="0" w:line="259" w:lineRule="auto"/>
+              <w:ind w:left="0" w:firstLine="0"/>
+              <w:jc w:val="left"/>
+            </w:pPr>
+            <w:r>
+              <w:t>OSPF</w:t>
+            </w:r>
+          </w:p>
+        </w:tc>
+        <w:tc>
+          <w:tcPr>
+            <w:tcW w:w="2410" w:type="dxa"/>
+            <w:tcBorders>
+              <w:top w:val="single" w:sz="4" w:space="0" w:color="000000"/>
+              <w:left w:val="single" w:sz="4" w:space="0" w:color="000000"/>
+              <w:bottom w:val="single" w:sz="4" w:space="0" w:color="000000"/>
+              <w:right w:val="single" w:sz="4" w:space="0" w:color="000000"/>
+            </w:tcBorders>
+          </w:tcPr>
+          <w:p>
+            <w:pPr>
+              <w:spacing w:after="0" w:line="259" w:lineRule="auto"/>
+              <w:ind w:left="0" w:firstLine="0"/>
+              <w:jc w:val="left"/>
+            </w:pPr>
+            <w:r>
+              <w:t>1</w:t>
+            </w:r>
+          </w:p>
+        </w:tc>
+      </w:tr>
     </w:tbl>
     <w:p>
       <w:pPr>
@@ -2663,7 +3506,10 @@
               <w:t xml:space="preserve"> </w:t>
             </w:r>
             <w:r>
-              <w:t>Dynamic ports/Private ports</w:t>
+              <w:t>Dynamic port/</w:t>
+            </w:r>
+            <w:r>
+              <w:t>Ephemeral port</w:t>
             </w:r>
           </w:p>
         </w:tc>
@@ -2855,8 +3701,9 @@
             <w:r>
               <w:t>Registered</w:t>
             </w:r>
-            <w:bookmarkStart w:id="0" w:name="_GoBack"/>
-            <w:bookmarkEnd w:id="0"/>
+            <w:r>
+              <w:t xml:space="preserve"> ports</w:t>
+            </w:r>
           </w:p>
         </w:tc>
       </w:tr>
@@ -3054,7 +3901,22 @@
               <w:t xml:space="preserve"> </w:t>
             </w:r>
             <w:r>
-              <w:t>199.163627MB</w:t>
+              <w:t>1</w:t>
+            </w:r>
+            <w:r>
+              <w:t>89937</w:t>
+            </w:r>
+            <w:r>
+              <w:t>.</w:t>
+            </w:r>
+            <w:r>
+              <w:t>23</w:t>
+            </w:r>
+            <w:r>
+              <w:t>MB</w:t>
+            </w:r>
+            <w:r>
+              <w:t xml:space="preserve"> </w:t>
             </w:r>
           </w:p>
         </w:tc>
@@ -3077,6 +3939,7 @@
         <w:jc w:val="left"/>
       </w:pPr>
       <w:r>
+        <w:lastRenderedPageBreak/>
         <w:t xml:space="preserve"> </w:t>
       </w:r>
     </w:p>
@@ -3159,7 +4022,6 @@
               <w:jc w:val="left"/>
             </w:pPr>
             <w:r>
-              <w:lastRenderedPageBreak/>
               <w:t xml:space="preserve"> </w:t>
             </w:r>
           </w:p>
@@ -3351,12 +4213,1069 @@
         <w:spacing w:after="0" w:line="259" w:lineRule="auto"/>
         <w:ind w:left="4155" w:firstLine="0"/>
         <w:jc w:val="left"/>
-      </w:pPr>
-      <w:r>
         <w:rPr>
           <w:rFonts w:ascii="Times New Roman" w:eastAsia="Times New Roman" w:hAnsi="Times New Roman" w:cs="Times New Roman"/>
         </w:rPr>
+      </w:pPr>
+    </w:p>
+    <w:p>
+      <w:pPr>
+        <w:spacing w:after="0" w:line="259" w:lineRule="auto"/>
+        <w:ind w:left="4155" w:firstLine="0"/>
+        <w:jc w:val="left"/>
+        <w:rPr>
+          <w:rFonts w:ascii="Times New Roman" w:eastAsia="Times New Roman" w:hAnsi="Times New Roman" w:cs="Times New Roman"/>
+        </w:rPr>
+      </w:pPr>
+    </w:p>
+    <w:p>
+      <w:pPr>
+        <w:spacing w:after="0" w:line="259" w:lineRule="auto"/>
+        <w:ind w:left="4155" w:firstLine="0"/>
+        <w:jc w:val="left"/>
+        <w:rPr>
+          <w:rFonts w:ascii="Times New Roman" w:eastAsia="Times New Roman" w:hAnsi="Times New Roman" w:cs="Times New Roman"/>
+        </w:rPr>
+      </w:pPr>
+    </w:p>
+    <w:p>
+      <w:pPr>
+        <w:spacing w:after="0" w:line="259" w:lineRule="auto"/>
+        <w:ind w:left="4155" w:firstLine="0"/>
+        <w:jc w:val="left"/>
+        <w:rPr>
+          <w:rFonts w:ascii="Times New Roman" w:eastAsia="Times New Roman" w:hAnsi="Times New Roman" w:cs="Times New Roman"/>
+        </w:rPr>
+      </w:pPr>
+    </w:p>
+    <w:p>
+      <w:pPr>
+        <w:spacing w:after="0" w:line="259" w:lineRule="auto"/>
+        <w:ind w:left="4155" w:firstLine="0"/>
+        <w:jc w:val="left"/>
+        <w:rPr>
+          <w:rFonts w:ascii="Times New Roman" w:eastAsia="Times New Roman" w:hAnsi="Times New Roman" w:cs="Times New Roman"/>
+        </w:rPr>
+      </w:pPr>
+    </w:p>
+    <w:p>
+      <w:pPr>
+        <w:spacing w:after="0" w:line="259" w:lineRule="auto"/>
+        <w:ind w:left="4155" w:firstLine="0"/>
+        <w:jc w:val="left"/>
+        <w:rPr>
+          <w:rFonts w:ascii="Times New Roman" w:eastAsia="Times New Roman" w:hAnsi="Times New Roman" w:cs="Times New Roman"/>
+        </w:rPr>
+      </w:pPr>
+    </w:p>
+    <w:p>
+      <w:pPr>
+        <w:spacing w:after="0" w:line="259" w:lineRule="auto"/>
+        <w:ind w:left="4155" w:firstLine="0"/>
+        <w:jc w:val="left"/>
+        <w:rPr>
+          <w:rFonts w:ascii="Times New Roman" w:eastAsia="Times New Roman" w:hAnsi="Times New Roman" w:cs="Times New Roman"/>
+        </w:rPr>
+      </w:pPr>
+    </w:p>
+    <w:p>
+      <w:pPr>
+        <w:spacing w:after="0" w:line="259" w:lineRule="auto"/>
+        <w:ind w:left="4155" w:firstLine="0"/>
+        <w:jc w:val="left"/>
+        <w:rPr>
+          <w:rFonts w:ascii="Times New Roman" w:eastAsia="Times New Roman" w:hAnsi="Times New Roman" w:cs="Times New Roman"/>
+        </w:rPr>
+      </w:pPr>
+    </w:p>
+    <w:p>
+      <w:pPr>
+        <w:spacing w:after="0" w:line="259" w:lineRule="auto"/>
+        <w:ind w:left="4155" w:firstLine="0"/>
+        <w:jc w:val="left"/>
+        <w:rPr>
+          <w:rFonts w:ascii="Times New Roman" w:eastAsia="Times New Roman" w:hAnsi="Times New Roman" w:cs="Times New Roman"/>
+        </w:rPr>
+      </w:pPr>
+    </w:p>
+    <w:p>
+      <w:pPr>
+        <w:spacing w:after="0" w:line="259" w:lineRule="auto"/>
+        <w:ind w:left="4155" w:firstLine="0"/>
+        <w:jc w:val="left"/>
+        <w:rPr>
+          <w:rFonts w:ascii="Times New Roman" w:eastAsia="Times New Roman" w:hAnsi="Times New Roman" w:cs="Times New Roman"/>
+        </w:rPr>
+      </w:pPr>
+    </w:p>
+    <w:p>
+      <w:pPr>
+        <w:spacing w:after="0" w:line="259" w:lineRule="auto"/>
+        <w:ind w:left="4155" w:firstLine="0"/>
+        <w:jc w:val="left"/>
+        <w:rPr>
+          <w:rFonts w:ascii="Times New Roman" w:eastAsia="Times New Roman" w:hAnsi="Times New Roman" w:cs="Times New Roman"/>
+        </w:rPr>
+      </w:pPr>
+    </w:p>
+    <w:p>
+      <w:pPr>
+        <w:spacing w:after="0" w:line="259" w:lineRule="auto"/>
+        <w:ind w:left="4155" w:firstLine="0"/>
+        <w:jc w:val="left"/>
+        <w:rPr>
+          <w:rFonts w:ascii="Times New Roman" w:eastAsia="Times New Roman" w:hAnsi="Times New Roman" w:cs="Times New Roman"/>
+        </w:rPr>
+      </w:pPr>
+    </w:p>
+    <w:p>
+      <w:pPr>
+        <w:spacing w:after="0" w:line="259" w:lineRule="auto"/>
+        <w:ind w:left="4155" w:firstLine="0"/>
+        <w:jc w:val="left"/>
+        <w:rPr>
+          <w:rFonts w:ascii="Times New Roman" w:eastAsia="Times New Roman" w:hAnsi="Times New Roman" w:cs="Times New Roman"/>
+        </w:rPr>
+      </w:pPr>
+    </w:p>
+    <w:p>
+      <w:pPr>
+        <w:spacing w:after="0" w:line="259" w:lineRule="auto"/>
+        <w:ind w:left="4155" w:firstLine="0"/>
+        <w:jc w:val="left"/>
+        <w:rPr>
+          <w:rFonts w:ascii="Times New Roman" w:eastAsia="Times New Roman" w:hAnsi="Times New Roman" w:cs="Times New Roman"/>
+        </w:rPr>
+      </w:pPr>
+    </w:p>
+    <w:p>
+      <w:pPr>
+        <w:spacing w:after="0" w:line="259" w:lineRule="auto"/>
+        <w:ind w:left="4155" w:firstLine="0"/>
+        <w:jc w:val="left"/>
+        <w:rPr>
+          <w:rFonts w:ascii="Times New Roman" w:eastAsia="Times New Roman" w:hAnsi="Times New Roman" w:cs="Times New Roman"/>
+        </w:rPr>
+      </w:pPr>
+    </w:p>
+    <w:p>
+      <w:pPr>
+        <w:spacing w:after="0" w:line="259" w:lineRule="auto"/>
+        <w:ind w:left="4155" w:firstLine="0"/>
+        <w:jc w:val="left"/>
+        <w:rPr>
+          <w:rFonts w:ascii="Times New Roman" w:eastAsia="Times New Roman" w:hAnsi="Times New Roman" w:cs="Times New Roman"/>
+        </w:rPr>
+      </w:pPr>
+    </w:p>
+    <w:p>
+      <w:pPr>
+        <w:spacing w:after="0" w:line="259" w:lineRule="auto"/>
+        <w:ind w:left="4155" w:firstLine="0"/>
+        <w:jc w:val="left"/>
+        <w:rPr>
+          <w:rFonts w:ascii="Times New Roman" w:eastAsia="Times New Roman" w:hAnsi="Times New Roman" w:cs="Times New Roman"/>
+        </w:rPr>
+      </w:pPr>
+    </w:p>
+    <w:p>
+      <w:pPr>
+        <w:spacing w:after="0" w:line="259" w:lineRule="auto"/>
+        <w:ind w:left="4155" w:firstLine="0"/>
+        <w:jc w:val="left"/>
+        <w:rPr>
+          <w:rFonts w:ascii="Times New Roman" w:eastAsia="Times New Roman" w:hAnsi="Times New Roman" w:cs="Times New Roman"/>
+        </w:rPr>
+      </w:pPr>
+    </w:p>
+    <w:p>
+      <w:pPr>
+        <w:spacing w:after="0" w:line="259" w:lineRule="auto"/>
+        <w:ind w:left="4155" w:firstLine="0"/>
+        <w:jc w:val="left"/>
+        <w:rPr>
+          <w:rFonts w:ascii="Times New Roman" w:eastAsia="Times New Roman" w:hAnsi="Times New Roman" w:cs="Times New Roman"/>
+        </w:rPr>
+      </w:pPr>
+    </w:p>
+    <w:p>
+      <w:pPr>
+        <w:spacing w:after="0" w:line="259" w:lineRule="auto"/>
+        <w:ind w:left="4155" w:firstLine="0"/>
+        <w:jc w:val="left"/>
+        <w:rPr>
+          <w:rFonts w:ascii="Times New Roman" w:eastAsia="Times New Roman" w:hAnsi="Times New Roman" w:cs="Times New Roman"/>
+        </w:rPr>
+      </w:pPr>
+    </w:p>
+    <w:p>
+      <w:pPr>
+        <w:spacing w:after="0" w:line="259" w:lineRule="auto"/>
+        <w:ind w:left="4155" w:firstLine="0"/>
+        <w:jc w:val="left"/>
+        <w:rPr>
+          <w:rFonts w:ascii="Times New Roman" w:eastAsia="Times New Roman" w:hAnsi="Times New Roman" w:cs="Times New Roman"/>
+        </w:rPr>
+      </w:pPr>
+    </w:p>
+    <w:p>
+      <w:pPr>
+        <w:spacing w:after="0" w:line="259" w:lineRule="auto"/>
+        <w:ind w:left="4155" w:firstLine="0"/>
+        <w:jc w:val="left"/>
+        <w:rPr>
+          <w:rFonts w:ascii="Times New Roman" w:eastAsia="Times New Roman" w:hAnsi="Times New Roman" w:cs="Times New Roman"/>
+        </w:rPr>
+      </w:pPr>
+    </w:p>
+    <w:p>
+      <w:pPr>
+        <w:spacing w:after="0" w:line="259" w:lineRule="auto"/>
+        <w:ind w:left="4155" w:firstLine="0"/>
+        <w:jc w:val="left"/>
+        <w:rPr>
+          <w:rFonts w:ascii="Times New Roman" w:eastAsia="Times New Roman" w:hAnsi="Times New Roman" w:cs="Times New Roman"/>
+        </w:rPr>
+      </w:pPr>
+    </w:p>
+    <w:p>
+      <w:pPr>
+        <w:spacing w:after="0" w:line="259" w:lineRule="auto"/>
+        <w:ind w:left="4155" w:firstLine="0"/>
+        <w:jc w:val="left"/>
+        <w:rPr>
+          <w:rFonts w:ascii="Times New Roman" w:eastAsia="Times New Roman" w:hAnsi="Times New Roman" w:cs="Times New Roman"/>
+        </w:rPr>
+      </w:pPr>
+      <w:r>
+        <w:rPr>
+          <w:rFonts w:ascii="Times New Roman" w:eastAsia="Times New Roman" w:hAnsi="Times New Roman" w:cs="Times New Roman"/>
+        </w:rPr>
+        <w:lastRenderedPageBreak/>
         <w:t xml:space="preserve"> </w:t>
+      </w:r>
+    </w:p>
+    <w:p>
+      <w:pPr>
+        <w:rPr>
+          <w:b/>
+          <w:bCs/>
+          <w:sz w:val="28"/>
+          <w:szCs w:val="32"/>
+          <w:u w:val="single"/>
+        </w:rPr>
+      </w:pPr>
+      <w:r>
+        <w:rPr>
+          <w:b/>
+          <w:bCs/>
+          <w:sz w:val="28"/>
+          <w:szCs w:val="32"/>
+          <w:u w:val="single"/>
+        </w:rPr>
+        <w:t xml:space="preserve">3E. Additional Analysis: </w:t>
+      </w:r>
+    </w:p>
+    <w:p>
+      <w:pPr>
+        <w:rPr>
+          <w:sz w:val="24"/>
+          <w:szCs w:val="28"/>
+        </w:rPr>
+      </w:pPr>
+    </w:p>
+    <w:p>
+      <w:pPr>
+        <w:rPr>
+          <w:sz w:val="24"/>
+          <w:szCs w:val="28"/>
+          <w:u w:val="single"/>
+        </w:rPr>
+      </w:pPr>
+      <w:r>
+        <w:rPr>
+          <w:sz w:val="24"/>
+          <w:szCs w:val="28"/>
+          <w:u w:val="single"/>
+        </w:rPr>
+        <w:t>Top communication pairs using IP addresses:</w:t>
+      </w:r>
+    </w:p>
+    <w:p>
+      <w:pPr>
+        <w:rPr>
+          <w:sz w:val="24"/>
+          <w:szCs w:val="28"/>
+          <w:u w:val="single"/>
+        </w:rPr>
+      </w:pPr>
+    </w:p>
+    <w:p>
+      <w:pPr>
+        <w:rPr>
+          <w:sz w:val="24"/>
+          <w:szCs w:val="28"/>
+        </w:rPr>
+      </w:pPr>
+      <w:r>
+        <w:rPr>
+          <w:sz w:val="24"/>
+          <w:szCs w:val="28"/>
+        </w:rPr>
+        <w:drawing>
+          <wp:inline distT="0" distB="0" distL="0" distR="0" wp14:anchorId="5F2B290C" wp14:editId="4A40148D">
+            <wp:extent cx="5487035" cy="1177290"/>
+            <wp:effectExtent l="19050" t="19050" r="18415" b="22860"/>
+            <wp:docPr id="6" name="Picture 6"/>
+            <wp:cNvGraphicFramePr>
+              <a:graphicFrameLocks xmlns:a="http://schemas.openxmlformats.org/drawingml/2006/main" noChangeAspect="1"/>
+            </wp:cNvGraphicFramePr>
+            <a:graphic xmlns:a="http://schemas.openxmlformats.org/drawingml/2006/main">
+              <a:graphicData uri="http://schemas.openxmlformats.org/drawingml/2006/picture">
+                <pic:pic xmlns:pic="http://schemas.openxmlformats.org/drawingml/2006/picture">
+                  <pic:nvPicPr>
+                    <pic:cNvPr id="1" name=""/>
+                    <pic:cNvPicPr/>
+                  </pic:nvPicPr>
+                  <pic:blipFill>
+                    <a:blip r:embed="rId5"/>
+                    <a:stretch>
+                      <a:fillRect/>
+                    </a:stretch>
+                  </pic:blipFill>
+                  <pic:spPr>
+                    <a:xfrm>
+                      <a:off x="0" y="0"/>
+                      <a:ext cx="5487035" cy="1177290"/>
+                    </a:xfrm>
+                    <a:prstGeom prst="rect">
+                      <a:avLst/>
+                    </a:prstGeom>
+                    <a:ln>
+                      <a:solidFill>
+                        <a:schemeClr val="accent1">
+                          <a:lumMod val="60000"/>
+                          <a:lumOff val="40000"/>
+                        </a:schemeClr>
+                      </a:solidFill>
+                    </a:ln>
+                  </pic:spPr>
+                </pic:pic>
+              </a:graphicData>
+            </a:graphic>
+          </wp:inline>
+        </w:drawing>
+      </w:r>
+    </w:p>
+    <w:p>
+      <w:pPr>
+        <w:jc w:val="center"/>
+        <w:rPr>
+          <w:sz w:val="22"/>
+          <w:szCs w:val="24"/>
+        </w:rPr>
+      </w:pPr>
+      <w:r>
+        <w:rPr>
+          <w:sz w:val="22"/>
+          <w:szCs w:val="24"/>
+        </w:rPr>
+        <w:t>Fig.1 Top 5 communication pairs</w:t>
+      </w:r>
+    </w:p>
+    <w:p>
+      <w:pPr>
+        <w:rPr>
+          <w:sz w:val="24"/>
+          <w:szCs w:val="28"/>
+        </w:rPr>
+      </w:pPr>
+    </w:p>
+    <w:p>
+      <w:pPr>
+        <w:rPr>
+          <w:sz w:val="22"/>
+          <w:szCs w:val="24"/>
+        </w:rPr>
+      </w:pPr>
+      <w:r>
+        <w:rPr>
+          <w:sz w:val="22"/>
+          <w:szCs w:val="24"/>
+        </w:rPr>
+        <w:t>From Fig.1 we can see the top 5 pairs of communication between organizations based on their IP addresses. This can tell us which organization is sending most number of packets to which other organization</w:t>
+      </w:r>
+      <w:r>
+        <w:rPr>
+          <w:sz w:val="22"/>
+          <w:szCs w:val="24"/>
+        </w:rPr>
+        <w:t xml:space="preserve"> </w:t>
+      </w:r>
+      <w:r>
+        <w:rPr>
+          <w:sz w:val="22"/>
+          <w:szCs w:val="24"/>
+        </w:rPr>
+        <w:t>on the Network exchange point router</w:t>
+      </w:r>
+      <w:r>
+        <w:rPr>
+          <w:sz w:val="22"/>
+          <w:szCs w:val="24"/>
+        </w:rPr>
+        <w:t>. This</w:t>
+      </w:r>
+      <w:r>
+        <w:rPr>
+          <w:sz w:val="22"/>
+          <w:szCs w:val="24"/>
+        </w:rPr>
+        <w:t xml:space="preserve"> can help us to identify organization</w:t>
+      </w:r>
+      <w:r>
+        <w:rPr>
+          <w:sz w:val="22"/>
+          <w:szCs w:val="24"/>
+        </w:rPr>
+        <w:t>s that are sending numerous number of packets of data and also possibly identify flooding of data packets sent by malicious organizations.</w:t>
+      </w:r>
+    </w:p>
+    <w:p>
+      <w:pPr>
+        <w:rPr>
+          <w:sz w:val="22"/>
+          <w:szCs w:val="24"/>
+        </w:rPr>
+      </w:pPr>
+    </w:p>
+    <w:p>
+      <w:pPr>
+        <w:rPr>
+          <w:sz w:val="24"/>
+          <w:szCs w:val="28"/>
+          <w:u w:val="single"/>
+        </w:rPr>
+      </w:pPr>
+      <w:r>
+        <w:rPr>
+          <w:sz w:val="24"/>
+          <w:szCs w:val="28"/>
+          <w:u w:val="single"/>
+        </w:rPr>
+        <w:t>Top communication pair using IP addresses based on total packets size sent:</w:t>
+      </w:r>
+    </w:p>
+    <w:p>
+      <w:pPr>
+        <w:rPr>
+          <w:sz w:val="24"/>
+          <w:szCs w:val="28"/>
+          <w:u w:val="single"/>
+        </w:rPr>
+      </w:pPr>
+    </w:p>
+    <w:p>
+      <w:pPr>
+        <w:rPr>
+          <w:sz w:val="24"/>
+          <w:szCs w:val="28"/>
+        </w:rPr>
+      </w:pPr>
+      <w:r>
+        <w:rPr>
+          <w:sz w:val="24"/>
+          <w:szCs w:val="28"/>
+        </w:rPr>
+        <w:drawing>
+          <wp:inline distT="0" distB="0" distL="0" distR="0" wp14:anchorId="679C4EDF" wp14:editId="4174DDD2">
+            <wp:extent cx="5487035" cy="1212850"/>
+            <wp:effectExtent l="19050" t="19050" r="18415" b="25400"/>
+            <wp:docPr id="8" name="Picture 8"/>
+            <wp:cNvGraphicFramePr>
+              <a:graphicFrameLocks xmlns:a="http://schemas.openxmlformats.org/drawingml/2006/main" noChangeAspect="1"/>
+            </wp:cNvGraphicFramePr>
+            <a:graphic xmlns:a="http://schemas.openxmlformats.org/drawingml/2006/main">
+              <a:graphicData uri="http://schemas.openxmlformats.org/drawingml/2006/picture">
+                <pic:pic xmlns:pic="http://schemas.openxmlformats.org/drawingml/2006/picture">
+                  <pic:nvPicPr>
+                    <pic:cNvPr id="1" name=""/>
+                    <pic:cNvPicPr/>
+                  </pic:nvPicPr>
+                  <pic:blipFill>
+                    <a:blip r:embed="rId6"/>
+                    <a:stretch>
+                      <a:fillRect/>
+                    </a:stretch>
+                  </pic:blipFill>
+                  <pic:spPr>
+                    <a:xfrm>
+                      <a:off x="0" y="0"/>
+                      <a:ext cx="5487035" cy="1212850"/>
+                    </a:xfrm>
+                    <a:prstGeom prst="rect">
+                      <a:avLst/>
+                    </a:prstGeom>
+                    <a:ln>
+                      <a:solidFill>
+                        <a:schemeClr val="accent1">
+                          <a:lumMod val="60000"/>
+                          <a:lumOff val="40000"/>
+                        </a:schemeClr>
+                      </a:solidFill>
+                    </a:ln>
+                  </pic:spPr>
+                </pic:pic>
+              </a:graphicData>
+            </a:graphic>
+          </wp:inline>
+        </w:drawing>
+      </w:r>
+    </w:p>
+    <w:p>
+      <w:pPr>
+        <w:jc w:val="center"/>
+        <w:rPr>
+          <w:sz w:val="24"/>
+          <w:szCs w:val="28"/>
+        </w:rPr>
+      </w:pPr>
+      <w:r>
+        <w:rPr>
+          <w:sz w:val="24"/>
+          <w:szCs w:val="28"/>
+        </w:rPr>
+        <w:t>Fig.2 Top 5 communication pairs based on sum of packet size</w:t>
+      </w:r>
+    </w:p>
+    <w:p>
+      <w:pPr>
+        <w:jc w:val="left"/>
+        <w:rPr>
+          <w:sz w:val="24"/>
+          <w:szCs w:val="28"/>
+        </w:rPr>
+      </w:pPr>
+    </w:p>
+    <w:p>
+      <w:pPr>
+        <w:jc w:val="left"/>
+        <w:rPr>
+          <w:sz w:val="24"/>
+          <w:szCs w:val="28"/>
+        </w:rPr>
+      </w:pPr>
+      <w:r>
+        <w:rPr>
+          <w:sz w:val="24"/>
+          <w:szCs w:val="28"/>
+        </w:rPr>
+        <w:t>From Fig.2 we can observe the total amount of data exchanged between organization. As the compared to just simply number of packets sent in Fig.1, Fig 2 can let us know which pair of organization is sending huge amount of data with each other. This can help to identify unusual load on the network.</w:t>
+      </w:r>
+    </w:p>
+    <w:p>
+      <w:pPr>
+        <w:jc w:val="left"/>
+        <w:rPr>
+          <w:sz w:val="24"/>
+          <w:szCs w:val="28"/>
+        </w:rPr>
+      </w:pPr>
+    </w:p>
+    <w:p>
+      <w:pPr>
+        <w:jc w:val="left"/>
+        <w:rPr>
+          <w:sz w:val="24"/>
+          <w:szCs w:val="28"/>
+        </w:rPr>
+      </w:pPr>
+      <w:r>
+        <w:rPr>
+          <w:sz w:val="24"/>
+          <w:szCs w:val="28"/>
+        </w:rPr>
+        <w:t>Since both the top 5 communication pairs in terms of number of packets sent and total packet size sent are from legitimate organizations such as schools or research organization. We can assume that these communications are sent legitimately where organizations exchange research information to each other in huge amounts.</w:t>
+      </w:r>
+    </w:p>
+    <w:p>
+      <w:pPr>
+        <w:jc w:val="left"/>
+        <w:rPr>
+          <w:sz w:val="24"/>
+          <w:szCs w:val="28"/>
+        </w:rPr>
+      </w:pPr>
+    </w:p>
+    <w:p>
+      <w:pPr>
+        <w:jc w:val="left"/>
+        <w:rPr>
+          <w:sz w:val="24"/>
+          <w:szCs w:val="28"/>
+        </w:rPr>
+      </w:pPr>
+      <w:r>
+        <w:rPr>
+          <w:sz w:val="24"/>
+          <w:szCs w:val="28"/>
+        </w:rPr>
+        <w:t>The top place in both Fig.1 and Fig.2 shows large and numerous amount of packets sent between Malaysian Research &amp; Education Network with National Information Society Agency possibly due to their involvement in Asia@connect project implemented by TEIN*CC to bridge digital divide across Asia-Pacific</w:t>
+      </w:r>
+    </w:p>
+    <w:p>
+      <w:pPr>
+        <w:jc w:val="left"/>
+        <w:rPr>
+          <w:sz w:val="24"/>
+          <w:szCs w:val="28"/>
+        </w:rPr>
+      </w:pPr>
+    </w:p>
+    <w:p>
+      <w:pPr>
+        <w:jc w:val="left"/>
+        <w:rPr>
+          <w:sz w:val="24"/>
+          <w:szCs w:val="28"/>
+        </w:rPr>
+      </w:pPr>
+      <w:r>
+        <w:rPr>
+          <w:sz w:val="24"/>
+          <w:szCs w:val="28"/>
+        </w:rPr>
+        <w:t xml:space="preserve">Source: </w:t>
+      </w:r>
+      <w:hyperlink r:id="rId7" w:history="1">
+        <w:r>
+          <w:rPr>
+            <w:rStyle w:val="Hyperlink"/>
+            <w:sz w:val="24"/>
+            <w:szCs w:val="28"/>
+          </w:rPr>
+          <w:t>https://apan.net/meetings/apan43/pres/2/20170215-Asi@Connect%20Keynote.pdf</w:t>
+        </w:r>
+      </w:hyperlink>
+    </w:p>
+    <w:p>
+      <w:pPr>
+        <w:jc w:val="left"/>
+        <w:rPr>
+          <w:sz w:val="24"/>
+          <w:szCs w:val="28"/>
+        </w:rPr>
+      </w:pPr>
+    </w:p>
+    <w:p>
+      <w:pPr>
+        <w:jc w:val="left"/>
+        <w:rPr>
+          <w:sz w:val="24"/>
+          <w:szCs w:val="28"/>
+        </w:rPr>
+      </w:pPr>
+    </w:p>
+    <w:p>
+      <w:pPr>
+        <w:jc w:val="left"/>
+        <w:rPr>
+          <w:sz w:val="24"/>
+          <w:szCs w:val="28"/>
+        </w:rPr>
+      </w:pPr>
+    </w:p>
+    <w:p>
+      <w:pPr>
+        <w:jc w:val="left"/>
+        <w:rPr>
+          <w:sz w:val="24"/>
+          <w:szCs w:val="28"/>
+        </w:rPr>
+      </w:pPr>
+    </w:p>
+    <w:p>
+      <w:pPr>
+        <w:jc w:val="left"/>
+        <w:rPr>
+          <w:sz w:val="24"/>
+          <w:szCs w:val="28"/>
+        </w:rPr>
+      </w:pPr>
+    </w:p>
+    <w:p>
+      <w:pPr>
+        <w:jc w:val="left"/>
+        <w:rPr>
+          <w:sz w:val="24"/>
+          <w:szCs w:val="28"/>
+          <w:u w:val="single"/>
+        </w:rPr>
+      </w:pPr>
+      <w:r>
+        <w:rPr>
+          <w:sz w:val="24"/>
+          <w:szCs w:val="28"/>
+          <w:u w:val="single"/>
+        </w:rPr>
+        <w:lastRenderedPageBreak/>
+        <w:t>MAC address Analysis:</w:t>
+      </w:r>
+    </w:p>
+    <w:p>
+      <w:pPr>
+        <w:jc w:val="left"/>
+        <w:rPr>
+          <w:sz w:val="22"/>
+          <w:szCs w:val="24"/>
+        </w:rPr>
+      </w:pPr>
+      <w:r>
+        <w:rPr>
+          <w:sz w:val="22"/>
+          <w:szCs w:val="24"/>
+        </w:rPr>
+        <w:t xml:space="preserve">From the dataset itself there </w:t>
+      </w:r>
+      <w:r>
+        <w:rPr>
+          <w:sz w:val="22"/>
+          <w:szCs w:val="24"/>
+        </w:rPr>
+        <w:t>are</w:t>
+      </w:r>
+      <w:r>
+        <w:rPr>
+          <w:sz w:val="22"/>
+          <w:szCs w:val="24"/>
+        </w:rPr>
+        <w:t xml:space="preserve"> a total of 96 unique MAC address nodes with 225 connections between them.</w:t>
+      </w:r>
+    </w:p>
+    <w:p>
+      <w:pPr>
+        <w:jc w:val="left"/>
+        <w:rPr>
+          <w:sz w:val="22"/>
+          <w:szCs w:val="24"/>
+        </w:rPr>
+      </w:pPr>
+      <w:r>
+        <w:rPr>
+          <w:sz w:val="22"/>
+          <w:szCs w:val="24"/>
+        </w:rPr>
+        <w:drawing>
+          <wp:inline distT="0" distB="0" distL="0" distR="0" wp14:anchorId="2313BDE1" wp14:editId="38043EEB">
+            <wp:extent cx="2513711" cy="1854200"/>
+            <wp:effectExtent l="19050" t="19050" r="20320" b="12700"/>
+            <wp:docPr id="9" name="Picture 9"/>
+            <wp:cNvGraphicFramePr>
+              <a:graphicFrameLocks xmlns:a="http://schemas.openxmlformats.org/drawingml/2006/main" noChangeAspect="1"/>
+            </wp:cNvGraphicFramePr>
+            <a:graphic xmlns:a="http://schemas.openxmlformats.org/drawingml/2006/main">
+              <a:graphicData uri="http://schemas.openxmlformats.org/drawingml/2006/picture">
+                <pic:pic xmlns:pic="http://schemas.openxmlformats.org/drawingml/2006/picture">
+                  <pic:nvPicPr>
+                    <pic:cNvPr id="1" name=""/>
+                    <pic:cNvPicPr/>
+                  </pic:nvPicPr>
+                  <pic:blipFill>
+                    <a:blip r:embed="rId8"/>
+                    <a:stretch>
+                      <a:fillRect/>
+                    </a:stretch>
+                  </pic:blipFill>
+                  <pic:spPr>
+                    <a:xfrm>
+                      <a:off x="0" y="0"/>
+                      <a:ext cx="2545414" cy="1877585"/>
+                    </a:xfrm>
+                    <a:prstGeom prst="rect">
+                      <a:avLst/>
+                    </a:prstGeom>
+                    <a:ln>
+                      <a:solidFill>
+                        <a:schemeClr val="accent1">
+                          <a:lumMod val="60000"/>
+                          <a:lumOff val="40000"/>
+                        </a:schemeClr>
+                      </a:solidFill>
+                    </a:ln>
+                  </pic:spPr>
+                </pic:pic>
+              </a:graphicData>
+            </a:graphic>
+          </wp:inline>
+        </w:drawing>
+      </w:r>
+      <w:r>
+        <w:rPr>
+          <w:sz w:val="22"/>
+          <w:szCs w:val="24"/>
+        </w:rPr>
+        <w:drawing>
+          <wp:inline distT="0" distB="0" distL="0" distR="0" wp14:anchorId="6C11DE43" wp14:editId="58759624">
+            <wp:extent cx="2889250" cy="2495033"/>
+            <wp:effectExtent l="19050" t="19050" r="25400" b="19685"/>
+            <wp:docPr id="10" name="Picture 10"/>
+            <wp:cNvGraphicFramePr>
+              <a:graphicFrameLocks xmlns:a="http://schemas.openxmlformats.org/drawingml/2006/main" noChangeAspect="1"/>
+            </wp:cNvGraphicFramePr>
+            <a:graphic xmlns:a="http://schemas.openxmlformats.org/drawingml/2006/main">
+              <a:graphicData uri="http://schemas.openxmlformats.org/drawingml/2006/picture">
+                <pic:pic xmlns:pic="http://schemas.openxmlformats.org/drawingml/2006/picture">
+                  <pic:nvPicPr>
+                    <pic:cNvPr id="1" name=""/>
+                    <pic:cNvPicPr/>
+                  </pic:nvPicPr>
+                  <pic:blipFill>
+                    <a:blip r:embed="rId9"/>
+                    <a:stretch>
+                      <a:fillRect/>
+                    </a:stretch>
+                  </pic:blipFill>
+                  <pic:spPr>
+                    <a:xfrm>
+                      <a:off x="0" y="0"/>
+                      <a:ext cx="2904344" cy="2508068"/>
+                    </a:xfrm>
+                    <a:prstGeom prst="rect">
+                      <a:avLst/>
+                    </a:prstGeom>
+                    <a:ln>
+                      <a:solidFill>
+                        <a:schemeClr val="accent1">
+                          <a:lumMod val="60000"/>
+                          <a:lumOff val="40000"/>
+                        </a:schemeClr>
+                      </a:solidFill>
+                    </a:ln>
+                  </pic:spPr>
+                </pic:pic>
+              </a:graphicData>
+            </a:graphic>
+          </wp:inline>
+        </w:drawing>
+      </w:r>
+    </w:p>
+    <w:p>
+      <w:pPr>
+        <w:ind w:left="0" w:firstLine="0"/>
+        <w:rPr>
+          <w:sz w:val="16"/>
+          <w:szCs w:val="18"/>
+        </w:rPr>
+      </w:pPr>
+      <w:r>
+        <w:rPr>
+          <w:sz w:val="16"/>
+          <w:szCs w:val="18"/>
+        </w:rPr>
+        <w:t>Fig.3 Top MAC address and its edges and their Vendor</w:t>
+      </w:r>
+      <w:r>
+        <w:rPr>
+          <w:sz w:val="16"/>
+          <w:szCs w:val="18"/>
+        </w:rPr>
+        <w:t xml:space="preserve">      Fig.4 Graphical representation of MAC connection cluster</w:t>
+      </w:r>
+    </w:p>
+    <w:p>
+      <w:pPr>
+        <w:jc w:val="left"/>
+        <w:rPr>
+          <w:sz w:val="22"/>
+          <w:szCs w:val="24"/>
+        </w:rPr>
+      </w:pPr>
+    </w:p>
+    <w:p>
+      <w:pPr>
+        <w:jc w:val="left"/>
+        <w:rPr>
+          <w:sz w:val="22"/>
+          <w:szCs w:val="24"/>
+        </w:rPr>
+      </w:pPr>
+      <w:r>
+        <w:rPr>
+          <w:sz w:val="22"/>
+          <w:szCs w:val="24"/>
+        </w:rPr>
+        <w:t>From Fig.3 we can see the MAC addresses/</w:t>
+      </w:r>
+      <w:r>
+        <w:rPr>
+          <w:sz w:val="22"/>
+          <w:szCs w:val="24"/>
+        </w:rPr>
+        <w:t xml:space="preserve">interfaces with descending number of connections based on Edges. The interfaces with the most connections are probably most important and should be kept available. The graph in Fig.4 also shows that majority of the </w:t>
+      </w:r>
+      <w:r>
+        <w:rPr>
+          <w:sz w:val="22"/>
+          <w:szCs w:val="24"/>
+        </w:rPr>
+        <w:t xml:space="preserve">interfaces(nodes) are connection closely to each other </w:t>
+      </w:r>
+      <w:r>
+        <w:rPr>
+          <w:sz w:val="22"/>
+          <w:szCs w:val="24"/>
+        </w:rPr>
+        <w:t xml:space="preserve">in a cluster </w:t>
+      </w:r>
+      <w:r>
+        <w:rPr>
+          <w:sz w:val="22"/>
+          <w:szCs w:val="24"/>
+        </w:rPr>
+        <w:t>with the top 5 interface</w:t>
+      </w:r>
+      <w:r>
+        <w:rPr>
+          <w:sz w:val="22"/>
+          <w:szCs w:val="24"/>
+        </w:rPr>
+        <w:t>s being colored in red which represents about</w:t>
+      </w:r>
+      <w:r>
+        <w:rPr>
+          <w:sz w:val="22"/>
+          <w:szCs w:val="24"/>
+        </w:rPr>
+        <w:t xml:space="preserve"> 30</w:t>
+      </w:r>
+      <w:r>
+        <w:rPr>
+          <w:sz w:val="22"/>
+          <w:szCs w:val="24"/>
+        </w:rPr>
+        <w:t>% of all connections.</w:t>
+      </w:r>
+      <w:r>
+        <w:rPr>
+          <w:sz w:val="22"/>
+          <w:szCs w:val="24"/>
+        </w:rPr>
+        <w:t xml:space="preserve"> </w:t>
+      </w:r>
+    </w:p>
+    <w:p>
+      <w:pPr>
+        <w:jc w:val="left"/>
+        <w:rPr>
+          <w:sz w:val="22"/>
+          <w:szCs w:val="24"/>
+        </w:rPr>
+      </w:pPr>
+    </w:p>
+    <w:p>
+      <w:pPr>
+        <w:jc w:val="center"/>
+        <w:rPr>
+          <w:sz w:val="22"/>
+          <w:szCs w:val="24"/>
+        </w:rPr>
+      </w:pPr>
+      <w:r>
+        <w:rPr>
+          <w:sz w:val="22"/>
+          <w:szCs w:val="24"/>
+        </w:rPr>
+        <w:drawing>
+          <wp:inline distT="0" distB="0" distL="0" distR="0" wp14:anchorId="2D5AF3CD" wp14:editId="63361368">
+            <wp:extent cx="5022850" cy="2783755"/>
+            <wp:effectExtent l="19050" t="19050" r="25400" b="17145"/>
+            <wp:docPr id="11" name="Picture 11"/>
+            <wp:cNvGraphicFramePr>
+              <a:graphicFrameLocks xmlns:a="http://schemas.openxmlformats.org/drawingml/2006/main" noChangeAspect="1"/>
+            </wp:cNvGraphicFramePr>
+            <a:graphic xmlns:a="http://schemas.openxmlformats.org/drawingml/2006/main">
+              <a:graphicData uri="http://schemas.openxmlformats.org/drawingml/2006/picture">
+                <pic:pic xmlns:pic="http://schemas.openxmlformats.org/drawingml/2006/picture">
+                  <pic:nvPicPr>
+                    <pic:cNvPr id="1" name=""/>
+                    <pic:cNvPicPr/>
+                  </pic:nvPicPr>
+                  <pic:blipFill>
+                    <a:blip r:embed="rId10"/>
+                    <a:stretch>
+                      <a:fillRect/>
+                    </a:stretch>
+                  </pic:blipFill>
+                  <pic:spPr>
+                    <a:xfrm>
+                      <a:off x="0" y="0"/>
+                      <a:ext cx="5033469" cy="2789640"/>
+                    </a:xfrm>
+                    <a:prstGeom prst="rect">
+                      <a:avLst/>
+                    </a:prstGeom>
+                    <a:ln>
+                      <a:solidFill>
+                        <a:schemeClr val="accent1">
+                          <a:lumMod val="60000"/>
+                          <a:lumOff val="40000"/>
+                        </a:schemeClr>
+                      </a:solidFill>
+                    </a:ln>
+                  </pic:spPr>
+                </pic:pic>
+              </a:graphicData>
+            </a:graphic>
+          </wp:inline>
+        </w:drawing>
+      </w:r>
+    </w:p>
+    <w:p>
+      <w:pPr>
+        <w:jc w:val="center"/>
+        <w:rPr>
+          <w:sz w:val="16"/>
+          <w:szCs w:val="18"/>
+        </w:rPr>
+      </w:pPr>
+      <w:r>
+        <w:rPr>
+          <w:sz w:val="16"/>
+          <w:szCs w:val="18"/>
+        </w:rPr>
+        <w:t>Fig.5 MAC vendor and their respective connections</w:t>
+      </w:r>
+    </w:p>
+    <w:p>
+      <w:pPr>
+        <w:jc w:val="center"/>
+        <w:rPr>
+          <w:sz w:val="16"/>
+          <w:szCs w:val="18"/>
+        </w:rPr>
+      </w:pPr>
+    </w:p>
+    <w:p>
+      <w:pPr>
+        <w:jc w:val="left"/>
+        <w:rPr>
+          <w:sz w:val="22"/>
+          <w:szCs w:val="24"/>
+        </w:rPr>
+      </w:pPr>
+      <w:r>
+        <w:rPr>
+          <w:sz w:val="22"/>
+          <w:szCs w:val="24"/>
+        </w:rPr>
+        <w:t xml:space="preserve">From table in Fig.5 we can observe that most (50%) of connections on the network between interfaces involves router supplied by Cisco Systems Inc and </w:t>
+      </w:r>
+      <w:r>
+        <w:rPr>
+          <w:sz w:val="22"/>
+          <w:szCs w:val="24"/>
+        </w:rPr>
+        <w:t>32% of network interfaces are from Juniper Network. This is in line with them being the top players in network technologies.</w:t>
       </w:r>
     </w:p>
     <w:sectPr>
@@ -3369,7 +5288,7 @@
 </file>
 
 <file path=word/numbering.xml><?xml version="1.0" encoding="utf-8"?>
-<w:numbering xmlns:wpc="http://schemas.microsoft.com/office/word/2010/wordprocessingCanvas" xmlns:cx="http://schemas.microsoft.com/office/drawing/2014/chartex" xmlns:cx1="http://schemas.microsoft.com/office/drawing/2015/9/8/chartex" xmlns:cx2="http://schemas.microsoft.com/office/drawing/2015/10/21/chartex" xmlns:cx3="http://schemas.microsoft.com/office/drawing/2016/5/9/chartex" xmlns:cx4="http://schemas.microsoft.com/office/drawing/2016/5/10/chartex" xmlns:cx5="http://schemas.microsoft.com/office/drawing/2016/5/11/chartex" xmlns:cx6="http://schemas.microsoft.com/office/drawing/2016/5/12/chartex" xmlns:cx7="http://schemas.microsoft.com/office/drawing/2016/5/13/chartex" xmlns:cx8="http://schemas.microsoft.com/office/drawing/2016/5/14/chartex" xmlns:mc="http://schemas.openxmlformats.org/markup-compatibility/2006" xmlns:aink="http://schemas.microsoft.com/office/drawing/2016/ink" xmlns:am3d="http://schemas.microsoft.com/office/drawing/2017/model3d" xmlns:o="urn:schemas-microsoft-com:office:office" xmlns:r="http://schemas.openxmlformats.org/officeDocument/2006/relationships" xmlns:m="http://schemas.openxmlformats.org/officeDocument/2006/math" xmlns:v="urn:schemas-microsoft-com:vml" xmlns:wp14="http://schemas.microsoft.com/office/word/2010/wordprocessingDrawing" xmlns:wp="http://schemas.openxmlformats.org/drawingml/2006/wordprocessingDrawing" xmlns:w10="urn:schemas-microsoft-com:office:word" xmlns:w="http://schemas.openxmlformats.org/wordprocessingml/2006/main" xmlns:w14="http://schemas.microsoft.com/office/word/2010/wordml" xmlns:w15="http://schemas.microsoft.com/office/word/2012/wordml" xmlns:w16cid="http://schemas.microsoft.com/office/word/2016/wordml/cid" xmlns:w16se="http://schemas.microsoft.com/office/word/2015/wordml/symex" xmlns:wpg="http://schemas.microsoft.com/office/word/2010/wordprocessingGroup" xmlns:wpi="http://schemas.microsoft.com/office/word/2010/wordprocessingInk" xmlns:wne="http://schemas.microsoft.com/office/word/2006/wordml" xmlns:wps="http://schemas.microsoft.com/office/word/2010/wordprocessingShape" mc:Ignorable="w14 w15 w16se w16cid wp14">
+<w:numbering xmlns:wpc="http://schemas.microsoft.com/office/word/2010/wordprocessingCanvas" xmlns:cx="http://schemas.microsoft.com/office/drawing/2014/chartex" xmlns:cx1="http://schemas.microsoft.com/office/drawing/2015/9/8/chartex" xmlns:cx2="http://schemas.microsoft.com/office/drawing/2015/10/21/chartex" xmlns:cx3="http://schemas.microsoft.com/office/drawing/2016/5/9/chartex" xmlns:cx4="http://schemas.microsoft.com/office/drawing/2016/5/10/chartex" xmlns:cx5="http://schemas.microsoft.com/office/drawing/2016/5/11/chartex" xmlns:cx6="http://schemas.microsoft.com/office/drawing/2016/5/12/chartex" xmlns:cx7="http://schemas.microsoft.com/office/drawing/2016/5/13/chartex" xmlns:cx8="http://schemas.microsoft.com/office/drawing/2016/5/14/chartex" xmlns:mc="http://schemas.openxmlformats.org/markup-compatibility/2006" xmlns:aink="http://schemas.microsoft.com/office/drawing/2016/ink" xmlns:am3d="http://schemas.microsoft.com/office/drawing/2017/model3d" xmlns:o="urn:schemas-microsoft-com:office:office" xmlns:r="http://schemas.openxmlformats.org/officeDocument/2006/relationships" xmlns:m="http://schemas.openxmlformats.org/officeDocument/2006/math" xmlns:v="urn:schemas-microsoft-com:vml" xmlns:wp14="http://schemas.microsoft.com/office/word/2010/wordprocessingDrawing" xmlns:wp="http://schemas.openxmlformats.org/drawingml/2006/wordprocessingDrawing" xmlns:w10="urn:schemas-microsoft-com:office:word" xmlns:w="http://schemas.openxmlformats.org/wordprocessingml/2006/main" xmlns:w14="http://schemas.microsoft.com/office/word/2010/wordml" xmlns:w15="http://schemas.microsoft.com/office/word/2012/wordml" xmlns:w16cex="http://schemas.microsoft.com/office/word/2018/wordml/cex" xmlns:w16cid="http://schemas.microsoft.com/office/word/2016/wordml/cid" xmlns:w16="http://schemas.microsoft.com/office/word/2018/wordml" xmlns:w16se="http://schemas.microsoft.com/office/word/2015/wordml/symex" xmlns:wpg="http://schemas.microsoft.com/office/word/2010/wordprocessingGroup" xmlns:wpi="http://schemas.microsoft.com/office/word/2010/wordprocessingInk" xmlns:wne="http://schemas.microsoft.com/office/word/2006/wordml" xmlns:wps="http://schemas.microsoft.com/office/word/2010/wordprocessingShape" mc:Ignorable="w14 w15 w16se w16cid w16 w16cex wp14">
   <w:abstractNum w:abstractNumId="0" w15:restartNumberingAfterBreak="0">
     <w:nsid w:val="3FE734CB"/>
     <w:multiLevelType w:val="hybridMultilevel"/>
@@ -3589,7 +5508,7 @@
 </file>
 
 <file path=word/styles.xml><?xml version="1.0" encoding="utf-8"?>
-<w:styles xmlns:mc="http://schemas.openxmlformats.org/markup-compatibility/2006" xmlns:r="http://schemas.openxmlformats.org/officeDocument/2006/relationships" xmlns:w="http://schemas.openxmlformats.org/wordprocessingml/2006/main" xmlns:w14="http://schemas.microsoft.com/office/word/2010/wordml" xmlns:w15="http://schemas.microsoft.com/office/word/2012/wordml" xmlns:w16cid="http://schemas.microsoft.com/office/word/2016/wordml/cid" xmlns:w16se="http://schemas.microsoft.com/office/word/2015/wordml/symex" mc:Ignorable="w14 w15 w16se w16cid">
+<w:styles xmlns:mc="http://schemas.openxmlformats.org/markup-compatibility/2006" xmlns:r="http://schemas.openxmlformats.org/officeDocument/2006/relationships" xmlns:w="http://schemas.openxmlformats.org/wordprocessingml/2006/main" xmlns:w14="http://schemas.microsoft.com/office/word/2010/wordml" xmlns:w15="http://schemas.microsoft.com/office/word/2012/wordml" xmlns:w16cex="http://schemas.microsoft.com/office/word/2018/wordml/cex" xmlns:w16cid="http://schemas.microsoft.com/office/word/2016/wordml/cid" xmlns:w16="http://schemas.microsoft.com/office/word/2018/wordml" xmlns:w16se="http://schemas.microsoft.com/office/word/2015/wordml/symex" mc:Ignorable="w14 w15 w16se w16cid w16 w16cex">
   <w:docDefaults>
     <w:rPrDefault>
       <w:rPr>
@@ -4118,6 +6037,29 @@
       <w:szCs w:val="20"/>
     </w:rPr>
   </w:style>
+  <w:style w:type="character" w:styleId="Hyperlink">
+    <w:name w:val="Hyperlink"/>
+    <w:basedOn w:val="DefaultParagraphFont"/>
+    <w:uiPriority w:val="99"/>
+    <w:unhideWhenUsed/>
+    <w:rsid w:val="009C50AD"/>
+    <w:rPr>
+      <w:color w:val="0563C1" w:themeColor="hyperlink"/>
+      <w:u w:val="single"/>
+    </w:rPr>
+  </w:style>
+  <w:style w:type="character" w:styleId="UnresolvedMention">
+    <w:name w:val="Unresolved Mention"/>
+    <w:basedOn w:val="DefaultParagraphFont"/>
+    <w:uiPriority w:val="99"/>
+    <w:semiHidden/>
+    <w:unhideWhenUsed/>
+    <w:rsid w:val="009C50AD"/>
+    <w:rPr>
+      <w:color w:val="605E5C"/>
+      <w:shd w:val="clear" w:color="auto" w:fill="E1DFDD"/>
+    </w:rPr>
+  </w:style>
 </w:styles>
 </file>
 

</xml_diff>